<commit_message>
integer to english word
</commit_message>
<xml_diff>
--- a/CodeLearning_DFPC3/LCQuestion251to300.docx
+++ b/CodeLearning_DFPC3/LCQuestion251to300.docx
@@ -156,13 +156,41 @@
         </w:rPr>
         <w:t>的结构，不要设置</w:t>
       </w:r>
-      <w:r>
-        <w:rPr>
-          <w:rStyle w:val="Heading3Char"/>
-          <w:rFonts w:eastAsiaTheme="minorEastAsia" w:hint="eastAsia"/>
-          <w:b w:val="0"/>
-        </w:rPr>
-        <w:t xml:space="preserve">totallevel totalinlist </w:t>
+      <w:proofErr w:type="spellStart"/>
+      <w:r>
+        <w:rPr>
+          <w:rStyle w:val="Heading3Char"/>
+          <w:rFonts w:eastAsiaTheme="minorEastAsia" w:hint="eastAsia"/>
+          <w:b w:val="0"/>
+        </w:rPr>
+        <w:t>totallevel</w:t>
+      </w:r>
+      <w:proofErr w:type="spellEnd"/>
+      <w:r>
+        <w:rPr>
+          <w:rStyle w:val="Heading3Char"/>
+          <w:rFonts w:eastAsiaTheme="minorEastAsia" w:hint="eastAsia"/>
+          <w:b w:val="0"/>
+        </w:rPr>
+        <w:t xml:space="preserve"> </w:t>
+      </w:r>
+      <w:proofErr w:type="spellStart"/>
+      <w:r>
+        <w:rPr>
+          <w:rStyle w:val="Heading3Char"/>
+          <w:rFonts w:eastAsiaTheme="minorEastAsia" w:hint="eastAsia"/>
+          <w:b w:val="0"/>
+        </w:rPr>
+        <w:t>totalinlist</w:t>
+      </w:r>
+      <w:proofErr w:type="spellEnd"/>
+      <w:r>
+        <w:rPr>
+          <w:rStyle w:val="Heading3Char"/>
+          <w:rFonts w:eastAsiaTheme="minorEastAsia" w:hint="eastAsia"/>
+          <w:b w:val="0"/>
+        </w:rPr>
+        <w:t xml:space="preserve"> </w:t>
       </w:r>
       <w:r>
         <w:rPr>
@@ -463,7 +491,23 @@
           <w:rStyle w:val="Heading3Char"/>
           <w:rFonts w:eastAsiaTheme="minorEastAsia"/>
         </w:rPr>
-        <w:t xml:space="preserve"> In BST</w:t>
+        <w:t xml:space="preserve"> </w:t>
+      </w:r>
+      <w:proofErr w:type="gramStart"/>
+      <w:r>
+        <w:rPr>
+          <w:rStyle w:val="Heading3Char"/>
+          <w:rFonts w:eastAsiaTheme="minorEastAsia"/>
+        </w:rPr>
+        <w:t>In</w:t>
+      </w:r>
+      <w:proofErr w:type="gramEnd"/>
+      <w:r>
+        <w:rPr>
+          <w:rStyle w:val="Heading3Char"/>
+          <w:rFonts w:eastAsiaTheme="minorEastAsia"/>
+        </w:rPr>
+        <w:t xml:space="preserve"> BST</w:t>
       </w:r>
     </w:p>
     <w:p>
@@ -619,8 +663,17 @@
           <w:rStyle w:val="Heading3Char"/>
           <w:rFonts w:eastAsiaTheme="minorEastAsia"/>
         </w:rPr>
-        <w:t>258 AddDigits</w:t>
-      </w:r>
+        <w:t xml:space="preserve">258 </w:t>
+      </w:r>
+      <w:proofErr w:type="spellStart"/>
+      <w:r>
+        <w:rPr>
+          <w:rStyle w:val="Heading3Char"/>
+          <w:rFonts w:eastAsiaTheme="minorEastAsia"/>
+        </w:rPr>
+        <w:t>AddDigits</w:t>
+      </w:r>
+      <w:proofErr w:type="spellEnd"/>
     </w:p>
     <w:p>
       <w:pPr>
@@ -716,24 +769,134 @@
           <w:rFonts w:eastAsiaTheme="minorEastAsia"/>
           <w:b w:val="0"/>
         </w:rPr>
-        <w:t xml:space="preserve">String curstr = curnum + ””; </w:t>
-      </w:r>
-    </w:p>
-    <w:p>
-      <w:pPr>
-        <w:rPr>
-          <w:rStyle w:val="Heading3Char"/>
-          <w:rFonts w:eastAsiaTheme="minorEastAsia"/>
-          <w:b w:val="0"/>
-        </w:rPr>
-      </w:pPr>
-      <w:r>
-        <w:rPr>
-          <w:rStyle w:val="Heading3Char"/>
-          <w:rFonts w:eastAsiaTheme="minorEastAsia"/>
-          <w:b w:val="0"/>
-        </w:rPr>
-        <w:t>String curstr = String.valueOf(curnum);</w:t>
+        <w:t xml:space="preserve">String </w:t>
+      </w:r>
+      <w:proofErr w:type="spellStart"/>
+      <w:r>
+        <w:rPr>
+          <w:rStyle w:val="Heading3Char"/>
+          <w:rFonts w:eastAsiaTheme="minorEastAsia"/>
+          <w:b w:val="0"/>
+        </w:rPr>
+        <w:t>curstr</w:t>
+      </w:r>
+      <w:proofErr w:type="spellEnd"/>
+      <w:r>
+        <w:rPr>
+          <w:rStyle w:val="Heading3Char"/>
+          <w:rFonts w:eastAsiaTheme="minorEastAsia"/>
+          <w:b w:val="0"/>
+        </w:rPr>
+        <w:t xml:space="preserve"> = </w:t>
+      </w:r>
+      <w:proofErr w:type="spellStart"/>
+      <w:r>
+        <w:rPr>
+          <w:rStyle w:val="Heading3Char"/>
+          <w:rFonts w:eastAsiaTheme="minorEastAsia"/>
+          <w:b w:val="0"/>
+        </w:rPr>
+        <w:t>curnum</w:t>
+      </w:r>
+      <w:proofErr w:type="spellEnd"/>
+      <w:r>
+        <w:rPr>
+          <w:rStyle w:val="Heading3Char"/>
+          <w:rFonts w:eastAsiaTheme="minorEastAsia"/>
+          <w:b w:val="0"/>
+        </w:rPr>
+        <w:t xml:space="preserve"> </w:t>
+      </w:r>
+      <w:proofErr w:type="gramStart"/>
+      <w:r>
+        <w:rPr>
+          <w:rStyle w:val="Heading3Char"/>
+          <w:rFonts w:eastAsiaTheme="minorEastAsia"/>
+          <w:b w:val="0"/>
+        </w:rPr>
+        <w:t>+ ”</w:t>
+      </w:r>
+      <w:proofErr w:type="gramEnd"/>
+      <w:r>
+        <w:rPr>
+          <w:rStyle w:val="Heading3Char"/>
+          <w:rFonts w:eastAsiaTheme="minorEastAsia"/>
+          <w:b w:val="0"/>
+        </w:rPr>
+        <w:t xml:space="preserve">”; </w:t>
+      </w:r>
+    </w:p>
+    <w:p>
+      <w:pPr>
+        <w:rPr>
+          <w:rStyle w:val="Heading3Char"/>
+          <w:rFonts w:eastAsiaTheme="minorEastAsia"/>
+          <w:b w:val="0"/>
+        </w:rPr>
+      </w:pPr>
+      <w:r>
+        <w:rPr>
+          <w:rStyle w:val="Heading3Char"/>
+          <w:rFonts w:eastAsiaTheme="minorEastAsia"/>
+          <w:b w:val="0"/>
+        </w:rPr>
+        <w:t xml:space="preserve">String </w:t>
+      </w:r>
+      <w:proofErr w:type="spellStart"/>
+      <w:r>
+        <w:rPr>
+          <w:rStyle w:val="Heading3Char"/>
+          <w:rFonts w:eastAsiaTheme="minorEastAsia"/>
+          <w:b w:val="0"/>
+        </w:rPr>
+        <w:t>curstr</w:t>
+      </w:r>
+      <w:proofErr w:type="spellEnd"/>
+      <w:r>
+        <w:rPr>
+          <w:rStyle w:val="Heading3Char"/>
+          <w:rFonts w:eastAsiaTheme="minorEastAsia"/>
+          <w:b w:val="0"/>
+        </w:rPr>
+        <w:t xml:space="preserve"> = </w:t>
+      </w:r>
+      <w:proofErr w:type="spellStart"/>
+      <w:proofErr w:type="gramStart"/>
+      <w:r>
+        <w:rPr>
+          <w:rStyle w:val="Heading3Char"/>
+          <w:rFonts w:eastAsiaTheme="minorEastAsia"/>
+          <w:b w:val="0"/>
+        </w:rPr>
+        <w:t>String.valueOf</w:t>
+      </w:r>
+      <w:proofErr w:type="spellEnd"/>
+      <w:r>
+        <w:rPr>
+          <w:rStyle w:val="Heading3Char"/>
+          <w:rFonts w:eastAsiaTheme="minorEastAsia"/>
+          <w:b w:val="0"/>
+        </w:rPr>
+        <w:t>(</w:t>
+      </w:r>
+      <w:proofErr w:type="spellStart"/>
+      <w:proofErr w:type="gramEnd"/>
+      <w:r>
+        <w:rPr>
+          <w:rStyle w:val="Heading3Char"/>
+          <w:rFonts w:eastAsiaTheme="minorEastAsia"/>
+          <w:b w:val="0"/>
+        </w:rPr>
+        <w:t>curnum</w:t>
+      </w:r>
+      <w:proofErr w:type="spellEnd"/>
+      <w:r>
+        <w:rPr>
+          <w:rStyle w:val="Heading3Char"/>
+          <w:rFonts w:eastAsiaTheme="minorEastAsia"/>
+          <w:b w:val="0"/>
+        </w:rPr>
+        <w:t>);</w:t>
       </w:r>
     </w:p>
     <w:p>
@@ -870,13 +1033,23 @@
         </w:rPr>
         <w:t>解法往往同命相连，请看</w:t>
       </w:r>
-      <w:r>
-        <w:rPr>
-          <w:rStyle w:val="Heading3Char"/>
-          <w:rFonts w:eastAsiaTheme="minorEastAsia" w:hint="eastAsia"/>
-          <w:b w:val="0"/>
-        </w:rPr>
-        <w:t>leetcode solution</w:t>
+      <w:proofErr w:type="spellStart"/>
+      <w:r>
+        <w:rPr>
+          <w:rStyle w:val="Heading3Char"/>
+          <w:rFonts w:eastAsiaTheme="minorEastAsia" w:hint="eastAsia"/>
+          <w:b w:val="0"/>
+        </w:rPr>
+        <w:t>leetcode</w:t>
+      </w:r>
+      <w:proofErr w:type="spellEnd"/>
+      <w:r>
+        <w:rPr>
+          <w:rStyle w:val="Heading3Char"/>
+          <w:rFonts w:eastAsiaTheme="minorEastAsia" w:hint="eastAsia"/>
+          <w:b w:val="0"/>
+        </w:rPr>
+        <w:t xml:space="preserve"> solution</w:t>
       </w:r>
     </w:p>
     <w:p>
@@ -898,16 +1071,33 @@
           <w:rStyle w:val="Heading3Char"/>
           <w:rFonts w:eastAsiaTheme="minorEastAsia"/>
         </w:rPr>
-        <w:t xml:space="preserve"> Number III</w:t>
-      </w:r>
-    </w:p>
-    <w:p>
-      <w:pPr>
-        <w:rPr>
-          <w:rStyle w:val="Heading3Char"/>
-          <w:rFonts w:eastAsiaTheme="minorEastAsia"/>
-        </w:rPr>
-      </w:pPr>
+        <w:t xml:space="preserve"> </w:t>
+      </w:r>
+      <w:proofErr w:type="gramStart"/>
+      <w:r>
+        <w:rPr>
+          <w:rStyle w:val="Heading3Char"/>
+          <w:rFonts w:eastAsiaTheme="minorEastAsia"/>
+        </w:rPr>
+        <w:t>Number</w:t>
+      </w:r>
+      <w:proofErr w:type="gramEnd"/>
+      <w:r>
+        <w:rPr>
+          <w:rStyle w:val="Heading3Char"/>
+          <w:rFonts w:eastAsiaTheme="minorEastAsia"/>
+        </w:rPr>
+        <w:t xml:space="preserve"> III</w:t>
+      </w:r>
+    </w:p>
+    <w:p>
+      <w:pPr>
+        <w:rPr>
+          <w:rStyle w:val="Heading3Char"/>
+          <w:rFonts w:eastAsiaTheme="minorEastAsia"/>
+        </w:rPr>
+      </w:pPr>
+      <w:proofErr w:type="spellStart"/>
       <w:r>
         <w:rPr>
           <w:rStyle w:val="Heading3Char"/>
@@ -915,22 +1105,41 @@
         </w:rPr>
         <w:t>ReviewIII</w:t>
       </w:r>
-    </w:p>
-    <w:p>
-      <w:pPr>
-        <w:rPr>
-          <w:rStyle w:val="Heading3Char"/>
-          <w:rFonts w:eastAsiaTheme="minorEastAsia"/>
-          <w:b w:val="0"/>
-        </w:rPr>
-      </w:pPr>
-      <w:r>
-        <w:rPr>
-          <w:rStyle w:val="Heading3Char"/>
-          <w:rFonts w:eastAsiaTheme="minorEastAsia"/>
-          <w:b w:val="0"/>
-        </w:rPr>
-        <w:t xml:space="preserve">260-1 revisit single number II: </w:t>
+      <w:proofErr w:type="spellEnd"/>
+    </w:p>
+    <w:p>
+      <w:pPr>
+        <w:rPr>
+          <w:rStyle w:val="Heading3Char"/>
+          <w:rFonts w:eastAsiaTheme="minorEastAsia"/>
+          <w:b w:val="0"/>
+        </w:rPr>
+      </w:pPr>
+      <w:r>
+        <w:rPr>
+          <w:rStyle w:val="Heading3Char"/>
+          <w:rFonts w:eastAsiaTheme="minorEastAsia"/>
+          <w:b w:val="0"/>
+        </w:rPr>
+        <w:t xml:space="preserve">260-1 </w:t>
+      </w:r>
+      <w:proofErr w:type="gramStart"/>
+      <w:r>
+        <w:rPr>
+          <w:rStyle w:val="Heading3Char"/>
+          <w:rFonts w:eastAsiaTheme="minorEastAsia"/>
+          <w:b w:val="0"/>
+        </w:rPr>
+        <w:t>revisit</w:t>
+      </w:r>
+      <w:proofErr w:type="gramEnd"/>
+      <w:r>
+        <w:rPr>
+          <w:rStyle w:val="Heading3Char"/>
+          <w:rFonts w:eastAsiaTheme="minorEastAsia"/>
+          <w:b w:val="0"/>
+        </w:rPr>
+        <w:t xml:space="preserve"> single number II: </w:t>
       </w:r>
     </w:p>
     <w:p>
@@ -1055,10 +1264,11 @@
       <w:pPr>
         <w:rPr>
           <w:rStyle w:val="Heading3Char"/>
-          <w:rFonts w:eastAsiaTheme="minorEastAsia" w:hint="eastAsia"/>
-          <w:b w:val="0"/>
-        </w:rPr>
-      </w:pPr>
+          <w:rFonts w:eastAsiaTheme="minorEastAsia"/>
+          <w:b w:val="0"/>
+        </w:rPr>
+      </w:pPr>
+      <w:proofErr w:type="spellStart"/>
       <w:r>
         <w:rPr>
           <w:rStyle w:val="Heading3Char"/>
@@ -1073,91 +1283,2011 @@
           <w:rFonts w:eastAsiaTheme="minorEastAsia" w:hint="eastAsia"/>
           <w:b w:val="0"/>
         </w:rPr>
-        <w:t>um&amp;</w:t>
-      </w:r>
-      <w:r>
-        <w:rPr>
-          <w:rStyle w:val="Heading3Char"/>
-          <w:rFonts w:eastAsiaTheme="minorEastAsia"/>
-          <w:b w:val="0"/>
-        </w:rPr>
-        <w:t xml:space="preserve"> ~</w:t>
+        <w:t>um</w:t>
+      </w:r>
+      <w:proofErr w:type="spellEnd"/>
+      <w:r>
+        <w:rPr>
+          <w:rStyle w:val="Heading3Char"/>
+          <w:rFonts w:eastAsiaTheme="minorEastAsia" w:hint="eastAsia"/>
+          <w:b w:val="0"/>
+        </w:rPr>
+        <w:t>&amp;</w:t>
+      </w:r>
+      <w:r>
+        <w:rPr>
+          <w:rStyle w:val="Heading3Char"/>
+          <w:rFonts w:eastAsiaTheme="minorEastAsia"/>
+          <w:b w:val="0"/>
+        </w:rPr>
+        <w:t xml:space="preserve"> </w:t>
+      </w:r>
+      <w:proofErr w:type="gramStart"/>
+      <w:r>
+        <w:rPr>
+          <w:rStyle w:val="Heading3Char"/>
+          <w:rFonts w:eastAsiaTheme="minorEastAsia"/>
+          <w:b w:val="0"/>
+        </w:rPr>
+        <w:t>~(</w:t>
+      </w:r>
+      <w:proofErr w:type="gramEnd"/>
+      <w:r>
+        <w:rPr>
+          <w:rStyle w:val="Heading3Char"/>
+          <w:rFonts w:eastAsiaTheme="minorEastAsia"/>
+          <w:b w:val="0"/>
+        </w:rPr>
+        <w:t>num-1)</w:t>
+      </w:r>
+    </w:p>
+    <w:p>
+      <w:pPr>
+        <w:rPr>
+          <w:rStyle w:val="Heading3Char"/>
+          <w:rFonts w:eastAsiaTheme="minorEastAsia"/>
+          <w:b w:val="0"/>
+        </w:rPr>
+      </w:pPr>
+      <w:r>
+        <w:rPr>
+          <w:rStyle w:val="Heading3Char"/>
+          <w:rFonts w:eastAsiaTheme="minorEastAsia"/>
+          <w:b w:val="0"/>
+        </w:rPr>
+        <w:t xml:space="preserve">261 </w:t>
+      </w:r>
+      <w:proofErr w:type="gramStart"/>
+      <w:r>
+        <w:rPr>
+          <w:rStyle w:val="Heading3Char"/>
+          <w:rFonts w:eastAsiaTheme="minorEastAsia" w:hint="eastAsia"/>
+          <w:b w:val="0"/>
+        </w:rPr>
+        <w:t>Graph</w:t>
+      </w:r>
+      <w:proofErr w:type="gramEnd"/>
+      <w:r>
+        <w:rPr>
+          <w:rStyle w:val="Heading3Char"/>
+          <w:rFonts w:eastAsiaTheme="minorEastAsia"/>
+          <w:b w:val="0"/>
+        </w:rPr>
+        <w:t xml:space="preserve"> Valid Tree</w:t>
+      </w:r>
+    </w:p>
+    <w:p>
+      <w:pPr>
+        <w:rPr>
+          <w:rStyle w:val="Heading3Char"/>
+          <w:rFonts w:eastAsiaTheme="minorEastAsia"/>
+          <w:b w:val="0"/>
+        </w:rPr>
+      </w:pPr>
+      <w:r>
+        <w:rPr>
+          <w:rStyle w:val="Heading3Char"/>
+          <w:rFonts w:eastAsiaTheme="minorEastAsia"/>
+          <w:b w:val="0"/>
+        </w:rPr>
+        <w:t xml:space="preserve">261-1 </w:t>
+      </w:r>
+      <w:r>
+        <w:rPr>
+          <w:rStyle w:val="Heading3Char"/>
+          <w:rFonts w:eastAsiaTheme="minorEastAsia" w:hint="eastAsia"/>
+          <w:b w:val="0"/>
+        </w:rPr>
+        <w:t>满足两点即可：</w:t>
+      </w:r>
+      <w:r>
+        <w:rPr>
+          <w:rStyle w:val="Heading3Char"/>
+          <w:rFonts w:eastAsiaTheme="minorEastAsia" w:hint="eastAsia"/>
+          <w:b w:val="0"/>
+        </w:rPr>
+        <w:t>第一</w:t>
+      </w:r>
+      <w:r>
+        <w:rPr>
+          <w:rStyle w:val="Heading3Char"/>
+          <w:rFonts w:eastAsiaTheme="minorEastAsia" w:hint="eastAsia"/>
+          <w:b w:val="0"/>
+        </w:rPr>
+        <w:t xml:space="preserve"> </w:t>
+      </w:r>
+      <w:r>
+        <w:rPr>
+          <w:rStyle w:val="Heading3Char"/>
+          <w:rFonts w:eastAsiaTheme="minorEastAsia" w:hint="eastAsia"/>
+          <w:b w:val="0"/>
+        </w:rPr>
+        <w:t>没有环，第二所有点都要通过</w:t>
+      </w:r>
+      <w:r>
+        <w:rPr>
+          <w:rStyle w:val="Heading3Char"/>
+          <w:rFonts w:eastAsiaTheme="minorEastAsia" w:hint="eastAsia"/>
+          <w:b w:val="0"/>
+        </w:rPr>
+        <w:t>neighbor</w:t>
+      </w:r>
+      <w:r>
+        <w:rPr>
+          <w:rStyle w:val="Heading3Char"/>
+          <w:rFonts w:eastAsiaTheme="minorEastAsia" w:hint="eastAsia"/>
+          <w:b w:val="0"/>
+        </w:rPr>
+        <w:t>遍历到</w:t>
+      </w:r>
+      <w:r>
+        <w:rPr>
+          <w:rStyle w:val="Heading3Char"/>
+          <w:rFonts w:eastAsiaTheme="minorEastAsia" w:hint="eastAsia"/>
+          <w:b w:val="0"/>
+        </w:rPr>
+        <w:t xml:space="preserve"> </w:t>
+      </w:r>
+      <w:r>
+        <w:rPr>
+          <w:rStyle w:val="Heading3Char"/>
+          <w:rFonts w:eastAsiaTheme="minorEastAsia" w:hint="eastAsia"/>
+          <w:b w:val="0"/>
+        </w:rPr>
+        <w:t>没有遗漏</w:t>
+      </w:r>
+    </w:p>
+    <w:p>
+      <w:pPr>
+        <w:rPr>
+          <w:rStyle w:val="Heading3Char"/>
+          <w:rFonts w:eastAsiaTheme="minorEastAsia"/>
+          <w:b w:val="0"/>
+        </w:rPr>
+      </w:pPr>
+      <w:r>
+        <w:rPr>
+          <w:rStyle w:val="Heading3Char"/>
+          <w:rFonts w:eastAsiaTheme="minorEastAsia" w:hint="eastAsia"/>
+          <w:b w:val="0"/>
+        </w:rPr>
+        <w:lastRenderedPageBreak/>
+        <w:t>26</w:t>
+      </w:r>
+      <w:r>
+        <w:rPr>
+          <w:rStyle w:val="Heading3Char"/>
+          <w:rFonts w:eastAsiaTheme="minorEastAsia"/>
+          <w:b w:val="0"/>
+        </w:rPr>
+        <w:t>1</w:t>
+      </w:r>
+      <w:r>
+        <w:rPr>
+          <w:rStyle w:val="Heading3Char"/>
+          <w:rFonts w:eastAsiaTheme="minorEastAsia" w:hint="eastAsia"/>
+          <w:b w:val="0"/>
+        </w:rPr>
+        <w:t>-</w:t>
+      </w:r>
+      <w:r>
+        <w:rPr>
+          <w:rStyle w:val="Heading3Char"/>
+          <w:rFonts w:eastAsiaTheme="minorEastAsia"/>
+          <w:b w:val="0"/>
+        </w:rPr>
+        <w:t>2</w:t>
+      </w:r>
+      <w:r>
+        <w:rPr>
+          <w:rStyle w:val="Heading3Char"/>
+          <w:rFonts w:eastAsiaTheme="minorEastAsia" w:hint="eastAsia"/>
+          <w:b w:val="0"/>
+        </w:rPr>
+        <w:t xml:space="preserve"> Union Find</w:t>
+      </w:r>
+      <w:r>
+        <w:rPr>
+          <w:rStyle w:val="Heading3Char"/>
+          <w:rFonts w:eastAsiaTheme="minorEastAsia"/>
+          <w:b w:val="0"/>
+        </w:rPr>
+        <w:t xml:space="preserve"> to resolve the edges problem</w:t>
+      </w:r>
+      <w:r>
+        <w:rPr>
+          <w:rStyle w:val="Heading3Char"/>
+          <w:rFonts w:eastAsiaTheme="minorEastAsia" w:hint="eastAsia"/>
+          <w:b w:val="0"/>
+        </w:rPr>
+        <w:t>。可以设置</w:t>
+      </w:r>
+      <w:r>
+        <w:rPr>
+          <w:rStyle w:val="Heading3Char"/>
+          <w:rFonts w:eastAsiaTheme="minorEastAsia" w:hint="eastAsia"/>
+          <w:b w:val="0"/>
+        </w:rPr>
+        <w:t xml:space="preserve"> parent</w:t>
+      </w:r>
+      <w:r>
+        <w:rPr>
+          <w:rStyle w:val="Heading3Char"/>
+          <w:rFonts w:eastAsiaTheme="minorEastAsia"/>
+          <w:b w:val="0"/>
+        </w:rPr>
+        <w:t>[]</w:t>
+      </w:r>
+      <w:r>
+        <w:rPr>
+          <w:rStyle w:val="Heading3Char"/>
+          <w:rFonts w:eastAsiaTheme="minorEastAsia" w:hint="eastAsia"/>
+          <w:b w:val="0"/>
+        </w:rPr>
+        <w:t xml:space="preserve"> </w:t>
+      </w:r>
+      <w:r>
+        <w:rPr>
+          <w:rStyle w:val="Heading3Char"/>
+          <w:rFonts w:eastAsiaTheme="minorEastAsia" w:hint="eastAsia"/>
+          <w:b w:val="0"/>
+        </w:rPr>
+        <w:t>和</w:t>
+      </w:r>
+      <w:r>
+        <w:rPr>
+          <w:rStyle w:val="Heading3Char"/>
+          <w:rFonts w:eastAsiaTheme="minorEastAsia" w:hint="eastAsia"/>
+          <w:b w:val="0"/>
+        </w:rPr>
+        <w:t>rank</w:t>
+      </w:r>
+      <w:r>
+        <w:rPr>
+          <w:rStyle w:val="Heading3Char"/>
+          <w:rFonts w:eastAsiaTheme="minorEastAsia"/>
+          <w:b w:val="0"/>
+        </w:rPr>
+        <w:t>[]</w:t>
+      </w:r>
+      <w:r>
+        <w:rPr>
+          <w:rStyle w:val="Heading3Char"/>
+          <w:rFonts w:eastAsiaTheme="minorEastAsia" w:hint="eastAsia"/>
+          <w:b w:val="0"/>
+        </w:rPr>
+        <w:t xml:space="preserve"> </w:t>
+      </w:r>
+      <w:r>
+        <w:rPr>
+          <w:rStyle w:val="Heading3Char"/>
+          <w:rFonts w:eastAsiaTheme="minorEastAsia" w:hint="eastAsia"/>
+          <w:b w:val="0"/>
+        </w:rPr>
+        <w:t>两个数组。</w:t>
+      </w:r>
+      <w:r>
+        <w:rPr>
+          <w:rStyle w:val="Heading3Char"/>
+          <w:rFonts w:eastAsiaTheme="minorEastAsia" w:hint="eastAsia"/>
+          <w:b w:val="0"/>
+        </w:rPr>
+        <w:t>其实有一个隐含的条件：如果本题成立，</w:t>
+      </w:r>
+      <w:r>
+        <w:rPr>
+          <w:rStyle w:val="Heading3Char"/>
+          <w:rFonts w:eastAsiaTheme="minorEastAsia" w:hint="eastAsia"/>
+          <w:b w:val="0"/>
+        </w:rPr>
+        <w:t>edge</w:t>
+      </w:r>
+      <w:r>
+        <w:rPr>
+          <w:rStyle w:val="Heading3Char"/>
+          <w:rFonts w:eastAsiaTheme="minorEastAsia" w:hint="eastAsia"/>
+          <w:b w:val="0"/>
+        </w:rPr>
+        <w:t>的</w:t>
+      </w:r>
+      <w:r>
+        <w:rPr>
+          <w:rStyle w:val="Heading3Char"/>
+          <w:rFonts w:eastAsiaTheme="minorEastAsia" w:hint="eastAsia"/>
+          <w:b w:val="0"/>
+        </w:rPr>
+        <w:t>length</w:t>
+      </w:r>
+      <w:r>
+        <w:rPr>
+          <w:rStyle w:val="Heading3Char"/>
+          <w:rFonts w:eastAsiaTheme="minorEastAsia" w:hint="eastAsia"/>
+          <w:b w:val="0"/>
+        </w:rPr>
+        <w:t>必然是</w:t>
+      </w:r>
+      <w:r>
+        <w:rPr>
+          <w:rStyle w:val="Heading3Char"/>
+          <w:rFonts w:eastAsiaTheme="minorEastAsia" w:hint="eastAsia"/>
+          <w:b w:val="0"/>
+        </w:rPr>
+        <w:t>n-1</w:t>
+      </w:r>
+      <w:r>
+        <w:rPr>
+          <w:rStyle w:val="Heading3Char"/>
+          <w:rFonts w:eastAsiaTheme="minorEastAsia" w:hint="eastAsia"/>
+          <w:b w:val="0"/>
+        </w:rPr>
+        <w:t>（每个</w:t>
+      </w:r>
+      <w:r>
+        <w:rPr>
+          <w:rStyle w:val="Heading3Char"/>
+          <w:rFonts w:eastAsiaTheme="minorEastAsia" w:hint="eastAsia"/>
+          <w:b w:val="0"/>
+        </w:rPr>
+        <w:t>edge union</w:t>
+      </w:r>
+      <w:r>
+        <w:rPr>
+          <w:rStyle w:val="Heading3Char"/>
+          <w:rFonts w:eastAsiaTheme="minorEastAsia" w:hint="eastAsia"/>
+          <w:b w:val="0"/>
+        </w:rPr>
+        <w:t>一次，最后所有点只有一个</w:t>
+      </w:r>
+      <w:r>
+        <w:rPr>
+          <w:rStyle w:val="Heading3Char"/>
+          <w:rFonts w:eastAsiaTheme="minorEastAsia" w:hint="eastAsia"/>
+          <w:b w:val="0"/>
+        </w:rPr>
+        <w:t>parent</w:t>
+      </w:r>
+      <w:r>
+        <w:rPr>
+          <w:rStyle w:val="Heading3Char"/>
+          <w:rFonts w:eastAsiaTheme="minorEastAsia" w:hint="eastAsia"/>
+          <w:b w:val="0"/>
+        </w:rPr>
+        <w:t>）</w:t>
+      </w:r>
+    </w:p>
+    <w:p>
+      <w:pPr>
+        <w:rPr>
+          <w:rStyle w:val="Heading3Char"/>
+          <w:rFonts w:eastAsiaTheme="minorEastAsia"/>
+        </w:rPr>
+      </w:pPr>
+      <w:r>
+        <w:rPr>
+          <w:rStyle w:val="Heading3Char"/>
+          <w:rFonts w:eastAsiaTheme="minorEastAsia" w:hint="eastAsia"/>
+        </w:rPr>
+        <w:t>262 Trips</w:t>
+      </w:r>
+      <w:r>
+        <w:rPr>
+          <w:rStyle w:val="Heading3Char"/>
+          <w:rFonts w:eastAsiaTheme="minorEastAsia"/>
+        </w:rPr>
+        <w:t xml:space="preserve"> and Users</w:t>
+      </w:r>
+    </w:p>
+    <w:p>
+      <w:pPr>
+        <w:rPr>
+          <w:rStyle w:val="Heading3Char"/>
+          <w:rFonts w:eastAsiaTheme="minorEastAsia"/>
+        </w:rPr>
+      </w:pPr>
+      <w:r>
+        <w:rPr>
+          <w:rStyle w:val="Heading3Char"/>
+          <w:rFonts w:eastAsiaTheme="minorEastAsia"/>
+        </w:rPr>
+        <w:t xml:space="preserve">263 Ugly </w:t>
+      </w:r>
+      <w:proofErr w:type="gramStart"/>
+      <w:r>
+        <w:rPr>
+          <w:rStyle w:val="Heading3Char"/>
+          <w:rFonts w:eastAsiaTheme="minorEastAsia"/>
+        </w:rPr>
+        <w:t>Number</w:t>
+      </w:r>
+      <w:proofErr w:type="gramEnd"/>
+    </w:p>
+    <w:p>
+      <w:pPr>
+        <w:rPr>
+          <w:rStyle w:val="Heading3Char"/>
+          <w:rFonts w:eastAsiaTheme="minorEastAsia"/>
+        </w:rPr>
+      </w:pPr>
+      <w:r>
+        <w:rPr>
+          <w:rStyle w:val="Heading3Char"/>
+          <w:rFonts w:eastAsiaTheme="minorEastAsia"/>
+        </w:rPr>
+        <w:t xml:space="preserve">264 Ugly </w:t>
+      </w:r>
+      <w:proofErr w:type="gramStart"/>
+      <w:r>
+        <w:rPr>
+          <w:rStyle w:val="Heading3Char"/>
+          <w:rFonts w:eastAsiaTheme="minorEastAsia"/>
+        </w:rPr>
+        <w:t>Number</w:t>
+      </w:r>
+      <w:proofErr w:type="gramEnd"/>
+      <w:r>
+        <w:rPr>
+          <w:rStyle w:val="Heading3Char"/>
+          <w:rFonts w:eastAsiaTheme="minorEastAsia"/>
+        </w:rPr>
+        <w:t xml:space="preserve"> II</w:t>
+      </w:r>
+    </w:p>
+    <w:p>
+      <w:pPr>
+        <w:rPr>
+          <w:rStyle w:val="Heading3Char"/>
+          <w:rFonts w:eastAsiaTheme="minorEastAsia"/>
+        </w:rPr>
+      </w:pPr>
+      <w:r>
+        <w:rPr>
+          <w:rStyle w:val="Heading3Char"/>
+          <w:rFonts w:eastAsiaTheme="minorEastAsia"/>
+        </w:rPr>
+        <w:t>Review III</w:t>
+      </w:r>
+    </w:p>
+    <w:p>
+      <w:pPr>
+        <w:rPr>
+          <w:rStyle w:val="Heading3Char"/>
+          <w:rFonts w:eastAsiaTheme="minorEastAsia"/>
+          <w:b w:val="0"/>
+        </w:rPr>
+      </w:pPr>
+      <w:r>
+        <w:rPr>
+          <w:rStyle w:val="Heading3Char"/>
+          <w:rFonts w:eastAsiaTheme="minorEastAsia"/>
+          <w:b w:val="0"/>
+        </w:rPr>
+        <w:t xml:space="preserve">264-1 DP based on three </w:t>
+      </w:r>
+      <w:r>
+        <w:rPr>
+          <w:rStyle w:val="Heading3Char"/>
+          <w:rFonts w:eastAsiaTheme="minorEastAsia"/>
+          <w:b w:val="0"/>
+        </w:rPr>
+        <w:t>pointers</w:t>
+      </w:r>
+    </w:p>
+    <w:p>
+      <w:pPr>
+        <w:rPr>
+          <w:rStyle w:val="Heading3Char"/>
+          <w:rFonts w:eastAsiaTheme="minorEastAsia"/>
+        </w:rPr>
+      </w:pPr>
+      <w:r>
+        <w:rPr>
+          <w:rStyle w:val="Heading3Char"/>
+          <w:rFonts w:eastAsiaTheme="minorEastAsia"/>
+        </w:rPr>
+        <w:t>265 Paint House II</w:t>
+      </w:r>
+    </w:p>
+    <w:p>
+      <w:pPr>
+        <w:rPr>
+          <w:rStyle w:val="Heading3Char"/>
+          <w:rFonts w:eastAsiaTheme="minorEastAsia"/>
+        </w:rPr>
+      </w:pPr>
+      <w:r>
+        <w:rPr>
+          <w:rStyle w:val="Heading3Char"/>
+          <w:rFonts w:eastAsiaTheme="minorEastAsia"/>
+        </w:rPr>
+        <w:t>Review III</w:t>
+      </w:r>
+    </w:p>
+    <w:p>
+      <w:pPr>
+        <w:rPr>
+          <w:rStyle w:val="Heading3Char"/>
+          <w:rFonts w:eastAsiaTheme="minorEastAsia"/>
+          <w:b w:val="0"/>
+        </w:rPr>
+      </w:pPr>
+      <w:r>
+        <w:rPr>
+          <w:rStyle w:val="Heading3Char"/>
+          <w:rFonts w:eastAsiaTheme="minorEastAsia"/>
+          <w:b w:val="0"/>
+        </w:rPr>
+        <w:t xml:space="preserve">265-1 </w:t>
+      </w:r>
+      <w:r>
+        <w:rPr>
+          <w:rStyle w:val="Heading3Char"/>
+          <w:rFonts w:eastAsiaTheme="minorEastAsia"/>
+          <w:b w:val="0"/>
+        </w:rPr>
+        <w:t>DP the current value based on the pre-group of values. We can keep more than 2 values as the DP references in each level</w:t>
+      </w:r>
+    </w:p>
+    <w:p>
+      <w:pPr>
+        <w:rPr>
+          <w:rStyle w:val="Heading3Char"/>
+          <w:rFonts w:eastAsiaTheme="minorEastAsia"/>
+        </w:rPr>
+      </w:pPr>
+      <w:r>
+        <w:rPr>
+          <w:rStyle w:val="Heading3Char"/>
+          <w:rFonts w:eastAsiaTheme="minorEastAsia"/>
+        </w:rPr>
+        <w:t xml:space="preserve">266 </w:t>
+      </w:r>
+      <w:r>
+        <w:rPr>
+          <w:rStyle w:val="Heading3Char"/>
+          <w:rFonts w:eastAsiaTheme="minorEastAsia"/>
+        </w:rPr>
+        <w:t>267</w:t>
+      </w:r>
+      <w:r>
+        <w:rPr>
+          <w:rStyle w:val="Heading3Char"/>
+          <w:rFonts w:eastAsiaTheme="minorEastAsia"/>
+        </w:rPr>
+        <w:t xml:space="preserve"> </w:t>
+      </w:r>
+      <w:r>
+        <w:rPr>
+          <w:rStyle w:val="Heading3Char"/>
+          <w:rFonts w:eastAsiaTheme="minorEastAsia"/>
+        </w:rPr>
+        <w:t xml:space="preserve">Palindrome </w:t>
+      </w:r>
+      <w:proofErr w:type="gramStart"/>
+      <w:r>
+        <w:rPr>
+          <w:rStyle w:val="Heading3Char"/>
+          <w:rFonts w:eastAsiaTheme="minorEastAsia"/>
+        </w:rPr>
+        <w:t>Permutation</w:t>
+      </w:r>
+      <w:proofErr w:type="gramEnd"/>
+      <w:r>
+        <w:rPr>
+          <w:rStyle w:val="Heading3Char"/>
+          <w:rFonts w:eastAsiaTheme="minorEastAsia"/>
+        </w:rPr>
+        <w:t>:</w:t>
+      </w:r>
+    </w:p>
+    <w:p>
+      <w:pPr>
+        <w:rPr>
+          <w:rStyle w:val="Heading3Char"/>
+          <w:rFonts w:eastAsiaTheme="minorEastAsia"/>
+          <w:b w:val="0"/>
+        </w:rPr>
+      </w:pPr>
+      <w:r>
+        <w:rPr>
+          <w:rStyle w:val="Heading3Char"/>
+          <w:rFonts w:eastAsiaTheme="minorEastAsia"/>
+          <w:b w:val="0"/>
+        </w:rPr>
+        <w:t>Review III</w:t>
+      </w:r>
+    </w:p>
+    <w:p>
+      <w:pPr>
+        <w:rPr>
+          <w:rStyle w:val="Heading3Char"/>
+          <w:rFonts w:eastAsiaTheme="minorEastAsia"/>
+          <w:b w:val="0"/>
+        </w:rPr>
+      </w:pPr>
+      <w:r>
+        <w:rPr>
+          <w:rStyle w:val="Heading3Char"/>
+          <w:rFonts w:eastAsiaTheme="minorEastAsia"/>
+          <w:b w:val="0"/>
+        </w:rPr>
+        <w:t xml:space="preserve">266-1 </w:t>
+      </w:r>
+      <w:r>
+        <w:rPr>
+          <w:rStyle w:val="Heading3Char"/>
+          <w:rFonts w:eastAsiaTheme="minorEastAsia" w:hint="eastAsia"/>
+          <w:b w:val="0"/>
+        </w:rPr>
+        <w:t>大写和小写字母属于不同情况，请分开考虑。</w:t>
+      </w:r>
+    </w:p>
+    <w:p>
+      <w:pPr>
+        <w:rPr>
+          <w:rStyle w:val="Heading3Char"/>
+          <w:rFonts w:eastAsiaTheme="minorEastAsia"/>
+          <w:b w:val="0"/>
+        </w:rPr>
+      </w:pPr>
+      <w:r>
+        <w:rPr>
+          <w:rStyle w:val="Heading3Char"/>
+          <w:rFonts w:eastAsiaTheme="minorEastAsia"/>
+          <w:b w:val="0"/>
+        </w:rPr>
+        <w:t>266-2</w:t>
+      </w:r>
+      <w:r>
+        <w:rPr>
+          <w:rStyle w:val="Heading3Char"/>
+          <w:rFonts w:eastAsiaTheme="minorEastAsia" w:hint="eastAsia"/>
+          <w:b w:val="0"/>
+        </w:rPr>
+        <w:t xml:space="preserve"> Set</w:t>
+      </w:r>
+      <w:r>
+        <w:rPr>
+          <w:rStyle w:val="Heading3Char"/>
+          <w:rFonts w:eastAsiaTheme="minorEastAsia" w:hint="eastAsia"/>
+          <w:b w:val="0"/>
+        </w:rPr>
+        <w:t>可以用</w:t>
+      </w:r>
+      <w:r>
+        <w:rPr>
+          <w:rStyle w:val="Heading3Char"/>
+          <w:rFonts w:eastAsiaTheme="minorEastAsia" w:hint="eastAsia"/>
+          <w:b w:val="0"/>
+        </w:rPr>
+        <w:t>java8</w:t>
+      </w:r>
+      <w:r>
+        <w:rPr>
+          <w:rStyle w:val="Heading3Char"/>
+          <w:rFonts w:eastAsiaTheme="minorEastAsia" w:hint="eastAsia"/>
+          <w:b w:val="0"/>
+        </w:rPr>
+        <w:t>提供的</w:t>
+      </w:r>
+      <w:r>
+        <w:rPr>
+          <w:rStyle w:val="Heading3Char"/>
+          <w:rFonts w:eastAsiaTheme="minorEastAsia"/>
+          <w:b w:val="0"/>
+        </w:rPr>
+        <w:t xml:space="preserve"> </w:t>
+      </w:r>
+      <w:proofErr w:type="gramStart"/>
+      <w:r>
+        <w:rPr>
+          <w:rStyle w:val="Heading3Char"/>
+          <w:rFonts w:eastAsiaTheme="minorEastAsia"/>
+          <w:b w:val="0"/>
+        </w:rPr>
+        <w:t>for(</w:t>
+      </w:r>
+      <w:proofErr w:type="gramEnd"/>
+      <w:r>
+        <w:rPr>
+          <w:rStyle w:val="Heading3Char"/>
+          <w:rFonts w:eastAsiaTheme="minorEastAsia"/>
+          <w:b w:val="0"/>
+        </w:rPr>
+        <w:t xml:space="preserve">char c: set) </w:t>
+      </w:r>
+      <w:r>
+        <w:rPr>
+          <w:rStyle w:val="Heading3Char"/>
+          <w:rFonts w:eastAsiaTheme="minorEastAsia" w:hint="eastAsia"/>
+          <w:b w:val="0"/>
+        </w:rPr>
+        <w:t>遍历</w:t>
+      </w:r>
+    </w:p>
+    <w:p>
+      <w:pPr>
+        <w:rPr>
+          <w:rStyle w:val="Heading3Char"/>
+          <w:rFonts w:eastAsiaTheme="minorEastAsia"/>
+        </w:rPr>
+      </w:pPr>
+      <w:r>
+        <w:rPr>
+          <w:rStyle w:val="Heading3Char"/>
+          <w:rFonts w:eastAsiaTheme="minorEastAsia" w:hint="eastAsia"/>
+        </w:rPr>
+        <w:t>268 Missing</w:t>
+      </w:r>
+      <w:r>
+        <w:rPr>
+          <w:rStyle w:val="Heading3Char"/>
+          <w:rFonts w:eastAsiaTheme="minorEastAsia"/>
+        </w:rPr>
+        <w:t xml:space="preserve"> Number</w:t>
+      </w:r>
+    </w:p>
+    <w:p>
+      <w:pPr>
+        <w:rPr>
+          <w:rStyle w:val="Heading3Char"/>
+          <w:rFonts w:eastAsiaTheme="minorEastAsia"/>
+          <w:b w:val="0"/>
+        </w:rPr>
+      </w:pPr>
+      <w:r>
+        <w:rPr>
+          <w:rStyle w:val="Heading3Char"/>
+          <w:rFonts w:eastAsiaTheme="minorEastAsia"/>
+          <w:b w:val="0"/>
+        </w:rPr>
+        <w:t xml:space="preserve">268-1 Number continuous </w:t>
+      </w:r>
+      <w:proofErr w:type="gramStart"/>
+      <w:r>
+        <w:rPr>
+          <w:rStyle w:val="Heading3Char"/>
+          <w:rFonts w:eastAsiaTheme="minorEastAsia"/>
+          <w:b w:val="0"/>
+        </w:rPr>
+        <w:t>problem always think</w:t>
+      </w:r>
+      <w:proofErr w:type="gramEnd"/>
+      <w:r>
+        <w:rPr>
+          <w:rStyle w:val="Heading3Char"/>
+          <w:rFonts w:eastAsiaTheme="minorEastAsia"/>
+          <w:b w:val="0"/>
+        </w:rPr>
+        <w:t xml:space="preserve"> about “Mathematics solution”</w:t>
+      </w:r>
+    </w:p>
+    <w:p>
+      <w:pPr>
+        <w:rPr>
+          <w:rStyle w:val="Heading3Char"/>
+          <w:rFonts w:eastAsiaTheme="minorEastAsia"/>
+          <w:b w:val="0"/>
+        </w:rPr>
+      </w:pPr>
+      <w:r>
+        <w:rPr>
+          <w:rStyle w:val="Heading3Char"/>
+          <w:rFonts w:eastAsiaTheme="minorEastAsia"/>
+          <w:b w:val="0"/>
+        </w:rPr>
+        <w:t xml:space="preserve">268-2 </w:t>
+      </w:r>
+      <w:r>
+        <w:rPr>
+          <w:rStyle w:val="Heading3Char"/>
+          <w:rFonts w:eastAsiaTheme="minorEastAsia" w:hint="eastAsia"/>
+          <w:b w:val="0"/>
+        </w:rPr>
+        <w:t>数字和坐标一一对应关系，不要忘了可以使用抑或。</w:t>
+      </w:r>
+    </w:p>
+    <w:p>
+      <w:pPr>
+        <w:rPr>
+          <w:rStyle w:val="Heading3Char"/>
+          <w:rFonts w:eastAsiaTheme="minorEastAsia"/>
+        </w:rPr>
+      </w:pPr>
+      <w:r>
+        <w:rPr>
+          <w:rStyle w:val="Heading3Char"/>
+          <w:rFonts w:eastAsiaTheme="minorEastAsia" w:hint="eastAsia"/>
+        </w:rPr>
+        <w:t xml:space="preserve">269 </w:t>
+      </w:r>
+      <w:r>
+        <w:rPr>
+          <w:rStyle w:val="Heading3Char"/>
+          <w:rFonts w:eastAsiaTheme="minorEastAsia"/>
+        </w:rPr>
+        <w:t xml:space="preserve">Alien </w:t>
+      </w:r>
+      <w:proofErr w:type="gramStart"/>
+      <w:r>
+        <w:rPr>
+          <w:rStyle w:val="Heading3Char"/>
+          <w:rFonts w:eastAsiaTheme="minorEastAsia"/>
+        </w:rPr>
+        <w:t>Dictionary</w:t>
+      </w:r>
+      <w:proofErr w:type="gramEnd"/>
+    </w:p>
+    <w:p>
+      <w:pPr>
+        <w:rPr>
+          <w:rStyle w:val="Heading3Char"/>
+          <w:rFonts w:eastAsiaTheme="minorEastAsia"/>
+        </w:rPr>
+      </w:pPr>
+      <w:r>
+        <w:rPr>
+          <w:rStyle w:val="Heading3Char"/>
+          <w:rFonts w:eastAsiaTheme="minorEastAsia"/>
+        </w:rPr>
+        <w:t>Review III</w:t>
+      </w:r>
+      <w:r>
+        <w:rPr>
+          <w:rStyle w:val="Heading3Char"/>
+          <w:rFonts w:eastAsiaTheme="minorEastAsia"/>
+        </w:rPr>
+        <w:t xml:space="preserve"> </w:t>
+      </w:r>
+    </w:p>
+    <w:p>
+      <w:pPr>
+        <w:rPr>
+          <w:rStyle w:val="Heading3Char"/>
+          <w:rFonts w:eastAsiaTheme="minorEastAsia"/>
+          <w:b w:val="0"/>
+        </w:rPr>
+      </w:pPr>
+      <w:r>
+        <w:rPr>
+          <w:rStyle w:val="Heading3Char"/>
+          <w:rFonts w:eastAsiaTheme="minorEastAsia"/>
+          <w:b w:val="0"/>
+        </w:rPr>
+        <w:t>Topological Sort!!!</w:t>
+      </w:r>
+    </w:p>
+    <w:p>
+      <w:pPr>
+        <w:rPr>
+          <w:rStyle w:val="Heading3Char"/>
+          <w:rFonts w:eastAsiaTheme="minorEastAsia"/>
+          <w:b w:val="0"/>
+        </w:rPr>
+      </w:pPr>
+      <w:r>
+        <w:rPr>
+          <w:rStyle w:val="Heading3Char"/>
+          <w:rFonts w:eastAsiaTheme="minorEastAsia" w:hint="eastAsia"/>
+          <w:b w:val="0"/>
+        </w:rPr>
+        <w:t xml:space="preserve">269-1 </w:t>
+      </w:r>
+      <w:r>
+        <w:rPr>
+          <w:rStyle w:val="Heading3Char"/>
+          <w:rFonts w:eastAsiaTheme="minorEastAsia" w:hint="eastAsia"/>
+          <w:b w:val="0"/>
+        </w:rPr>
+        <w:t>有的元素可能出现</w:t>
+      </w:r>
+      <w:r>
+        <w:rPr>
+          <w:rStyle w:val="Heading3Char"/>
+          <w:rFonts w:eastAsiaTheme="minorEastAsia" w:hint="eastAsia"/>
+          <w:b w:val="0"/>
+        </w:rPr>
+        <w:t>1</w:t>
+      </w:r>
+      <w:r>
+        <w:rPr>
+          <w:rStyle w:val="Heading3Char"/>
+          <w:rFonts w:eastAsiaTheme="minorEastAsia" w:hint="eastAsia"/>
+          <w:b w:val="0"/>
+        </w:rPr>
+        <w:t>次或多次，有的元素可能根本就不会出现。所以在考虑</w:t>
+      </w:r>
+      <w:r>
+        <w:rPr>
+          <w:rStyle w:val="Heading3Char"/>
+          <w:rFonts w:eastAsiaTheme="minorEastAsia" w:hint="eastAsia"/>
+          <w:b w:val="0"/>
+        </w:rPr>
+        <w:t>dependency</w:t>
+      </w:r>
+      <w:r>
+        <w:rPr>
+          <w:rStyle w:val="Heading3Char"/>
+          <w:rFonts w:eastAsiaTheme="minorEastAsia" w:hint="eastAsia"/>
+          <w:b w:val="0"/>
+        </w:rPr>
+        <w:t>的数组的时候，</w:t>
+      </w:r>
+      <w:r>
+        <w:rPr>
+          <w:rStyle w:val="Heading3Char"/>
+          <w:rFonts w:eastAsiaTheme="minorEastAsia" w:hint="eastAsia"/>
+          <w:b w:val="0"/>
+        </w:rPr>
+        <w:t>0</w:t>
+      </w:r>
+      <w:r>
+        <w:rPr>
+          <w:rStyle w:val="Heading3Char"/>
+          <w:rFonts w:eastAsiaTheme="minorEastAsia" w:hint="eastAsia"/>
+          <w:b w:val="0"/>
+        </w:rPr>
+        <w:t>代表这个元素从来没有出现过。</w:t>
+      </w:r>
+      <w:r>
+        <w:rPr>
+          <w:rStyle w:val="Heading3Char"/>
+          <w:rFonts w:eastAsiaTheme="minorEastAsia" w:hint="eastAsia"/>
+          <w:b w:val="0"/>
+        </w:rPr>
+        <w:t>1</w:t>
+      </w:r>
+      <w:r>
+        <w:rPr>
+          <w:rStyle w:val="Heading3Char"/>
+          <w:rFonts w:eastAsiaTheme="minorEastAsia" w:hint="eastAsia"/>
+          <w:b w:val="0"/>
+        </w:rPr>
+        <w:t>为出现过（至少一次）。当有</w:t>
+      </w:r>
+      <w:r>
+        <w:rPr>
+          <w:rStyle w:val="Heading3Char"/>
+          <w:rFonts w:eastAsiaTheme="minorEastAsia" w:hint="eastAsia"/>
+          <w:b w:val="0"/>
+        </w:rPr>
+        <w:t>dependency</w:t>
+      </w:r>
+      <w:r>
+        <w:rPr>
+          <w:rStyle w:val="Heading3Char"/>
+          <w:rFonts w:eastAsiaTheme="minorEastAsia" w:hint="eastAsia"/>
+          <w:b w:val="0"/>
+        </w:rPr>
+        <w:t>的时候都会大于等于</w:t>
+      </w:r>
+      <w:r>
+        <w:rPr>
+          <w:rStyle w:val="Heading3Char"/>
+          <w:rFonts w:eastAsiaTheme="minorEastAsia" w:hint="eastAsia"/>
+          <w:b w:val="0"/>
+        </w:rPr>
+        <w:t>2</w:t>
+      </w:r>
+      <w:r>
+        <w:rPr>
+          <w:rStyle w:val="Heading3Char"/>
+          <w:rFonts w:eastAsiaTheme="minorEastAsia" w:hint="eastAsia"/>
+          <w:b w:val="0"/>
+        </w:rPr>
+        <w:t>。</w:t>
+      </w:r>
+    </w:p>
+    <w:p>
+      <w:pPr>
+        <w:rPr>
+          <w:rStyle w:val="Heading3Char"/>
+          <w:rFonts w:eastAsiaTheme="minorEastAsia"/>
+          <w:b w:val="0"/>
+        </w:rPr>
+      </w:pPr>
+      <w:r>
+        <w:rPr>
+          <w:rStyle w:val="Heading3Char"/>
+          <w:rFonts w:eastAsiaTheme="minorEastAsia"/>
+          <w:b w:val="0"/>
+        </w:rPr>
+        <w:t>269-</w:t>
+      </w:r>
+      <w:r>
+        <w:rPr>
+          <w:rStyle w:val="Heading3Char"/>
+          <w:rFonts w:eastAsiaTheme="minorEastAsia" w:hint="eastAsia"/>
+          <w:b w:val="0"/>
+        </w:rPr>
+        <w:t xml:space="preserve">2 </w:t>
+      </w:r>
+      <w:r>
+        <w:rPr>
+          <w:rStyle w:val="Heading3Char"/>
+          <w:rFonts w:eastAsiaTheme="minorEastAsia" w:hint="eastAsia"/>
+          <w:b w:val="0"/>
+        </w:rPr>
+        <w:t>把所有</w:t>
+      </w:r>
+      <w:r>
+        <w:rPr>
+          <w:rStyle w:val="Heading3Char"/>
+          <w:rFonts w:eastAsiaTheme="minorEastAsia" w:hint="eastAsia"/>
+          <w:b w:val="0"/>
+        </w:rPr>
+        <w:t>dependency</w:t>
+      </w:r>
+      <w:r>
+        <w:rPr>
+          <w:rStyle w:val="Heading3Char"/>
+          <w:rFonts w:eastAsiaTheme="minorEastAsia" w:hint="eastAsia"/>
+          <w:b w:val="0"/>
+        </w:rPr>
+        <w:t>为</w:t>
+      </w:r>
+      <w:r>
+        <w:rPr>
+          <w:rStyle w:val="Heading3Char"/>
+          <w:rFonts w:eastAsiaTheme="minorEastAsia" w:hint="eastAsia"/>
+          <w:b w:val="0"/>
+        </w:rPr>
+        <w:t>1</w:t>
+      </w:r>
+      <w:r>
+        <w:rPr>
+          <w:rStyle w:val="Heading3Char"/>
+          <w:rFonts w:eastAsiaTheme="minorEastAsia" w:hint="eastAsia"/>
+          <w:b w:val="0"/>
+        </w:rPr>
+        <w:t>的元素放入</w:t>
+      </w:r>
+      <w:r>
+        <w:rPr>
+          <w:rStyle w:val="Heading3Char"/>
+          <w:rFonts w:eastAsiaTheme="minorEastAsia" w:hint="eastAsia"/>
+          <w:b w:val="0"/>
+        </w:rPr>
+        <w:t>queue</w:t>
+      </w:r>
+      <w:r>
+        <w:rPr>
+          <w:rStyle w:val="Heading3Char"/>
+          <w:rFonts w:eastAsiaTheme="minorEastAsia" w:hint="eastAsia"/>
+          <w:b w:val="0"/>
+        </w:rPr>
+        <w:t>。每次出</w:t>
+      </w:r>
+      <w:r>
+        <w:rPr>
+          <w:rStyle w:val="Heading3Char"/>
+          <w:rFonts w:eastAsiaTheme="minorEastAsia" w:hint="eastAsia"/>
+          <w:b w:val="0"/>
+        </w:rPr>
+        <w:t>queue</w:t>
+      </w:r>
+      <w:r>
+        <w:rPr>
+          <w:rStyle w:val="Heading3Char"/>
+          <w:rFonts w:eastAsiaTheme="minorEastAsia" w:hint="eastAsia"/>
+          <w:b w:val="0"/>
+        </w:rPr>
+        <w:t>即计入结果。然后找邻居。当邻居的</w:t>
+      </w:r>
+      <w:r>
+        <w:rPr>
+          <w:rStyle w:val="Heading3Char"/>
+          <w:rFonts w:eastAsiaTheme="minorEastAsia" w:hint="eastAsia"/>
+          <w:b w:val="0"/>
+        </w:rPr>
+        <w:t>dependency</w:t>
+      </w:r>
+      <w:r>
+        <w:rPr>
+          <w:rStyle w:val="Heading3Char"/>
+          <w:rFonts w:eastAsiaTheme="minorEastAsia" w:hint="eastAsia"/>
+          <w:b w:val="0"/>
+        </w:rPr>
+        <w:t>降为</w:t>
+      </w:r>
+      <w:r>
+        <w:rPr>
+          <w:rStyle w:val="Heading3Char"/>
+          <w:rFonts w:eastAsiaTheme="minorEastAsia" w:hint="eastAsia"/>
+          <w:b w:val="0"/>
+        </w:rPr>
+        <w:t xml:space="preserve">1 </w:t>
+      </w:r>
+      <w:r>
+        <w:rPr>
+          <w:rStyle w:val="Heading3Char"/>
+          <w:rFonts w:eastAsiaTheme="minorEastAsia" w:hint="eastAsia"/>
+          <w:b w:val="0"/>
+        </w:rPr>
+        <w:t>的时候</w:t>
+      </w:r>
+      <w:r>
+        <w:rPr>
+          <w:rStyle w:val="Heading3Char"/>
+          <w:rFonts w:eastAsiaTheme="minorEastAsia" w:hint="eastAsia"/>
+          <w:b w:val="0"/>
+        </w:rPr>
+        <w:t xml:space="preserve"> </w:t>
+      </w:r>
+      <w:r>
+        <w:rPr>
+          <w:rStyle w:val="Heading3Char"/>
+          <w:rFonts w:eastAsiaTheme="minorEastAsia" w:hint="eastAsia"/>
+          <w:b w:val="0"/>
+        </w:rPr>
+        <w:t>入</w:t>
+      </w:r>
+      <w:r>
+        <w:rPr>
+          <w:rStyle w:val="Heading3Char"/>
+          <w:rFonts w:eastAsiaTheme="minorEastAsia" w:hint="eastAsia"/>
+          <w:b w:val="0"/>
+        </w:rPr>
+        <w:t>queue</w:t>
+      </w:r>
+    </w:p>
+    <w:p>
+      <w:pPr>
+        <w:rPr>
+          <w:rStyle w:val="Heading3Char"/>
+          <w:rFonts w:eastAsiaTheme="minorEastAsia"/>
+          <w:b w:val="0"/>
+        </w:rPr>
+      </w:pPr>
+      <w:r>
+        <w:rPr>
+          <w:rStyle w:val="Heading3Char"/>
+          <w:rFonts w:eastAsiaTheme="minorEastAsia" w:hint="eastAsia"/>
+          <w:b w:val="0"/>
+        </w:rPr>
+        <w:t>269-3 topological sort</w:t>
+      </w:r>
+      <w:r>
+        <w:rPr>
+          <w:rStyle w:val="Heading3Char"/>
+          <w:rFonts w:eastAsiaTheme="minorEastAsia" w:hint="eastAsia"/>
+          <w:b w:val="0"/>
+        </w:rPr>
+        <w:t>成功的结果是所有元素最后都能入</w:t>
+      </w:r>
+      <w:r>
+        <w:rPr>
+          <w:rStyle w:val="Heading3Char"/>
+          <w:rFonts w:eastAsiaTheme="minorEastAsia" w:hint="eastAsia"/>
+          <w:b w:val="0"/>
+        </w:rPr>
+        <w:t>queue</w:t>
+      </w:r>
+      <w:r>
+        <w:rPr>
+          <w:rStyle w:val="Heading3Char"/>
+          <w:rFonts w:eastAsiaTheme="minorEastAsia" w:hint="eastAsia"/>
+          <w:b w:val="0"/>
+        </w:rPr>
+        <w:t>。一旦出现环，</w:t>
+      </w:r>
+      <w:r>
+        <w:rPr>
+          <w:rStyle w:val="Heading3Char"/>
+          <w:rFonts w:eastAsiaTheme="minorEastAsia"/>
+          <w:b w:val="0"/>
+        </w:rPr>
+        <w:t>count!=</w:t>
+      </w:r>
+      <w:proofErr w:type="spellStart"/>
+      <w:proofErr w:type="gramStart"/>
+      <w:r>
+        <w:rPr>
+          <w:rStyle w:val="Heading3Char"/>
+          <w:rFonts w:eastAsiaTheme="minorEastAsia"/>
+          <w:b w:val="0"/>
+        </w:rPr>
+        <w:t>result.length</w:t>
+      </w:r>
+      <w:proofErr w:type="spellEnd"/>
+      <w:r>
+        <w:rPr>
+          <w:rStyle w:val="Heading3Char"/>
+          <w:rFonts w:eastAsiaTheme="minorEastAsia"/>
+          <w:b w:val="0"/>
+        </w:rPr>
+        <w:t>()</w:t>
+      </w:r>
+      <w:proofErr w:type="gramEnd"/>
+    </w:p>
+    <w:p>
+      <w:pPr>
+        <w:rPr>
+          <w:rStyle w:val="Heading3Char"/>
+          <w:rFonts w:eastAsiaTheme="minorEastAsia"/>
+        </w:rPr>
+      </w:pPr>
+      <w:r>
+        <w:rPr>
+          <w:rStyle w:val="Heading3Char"/>
+          <w:rFonts w:eastAsiaTheme="minorEastAsia"/>
+        </w:rPr>
+        <w:t>270 Closest BST</w:t>
+      </w:r>
+    </w:p>
+    <w:p>
+      <w:pPr>
+        <w:rPr>
+          <w:rStyle w:val="Heading3Char"/>
+          <w:rFonts w:eastAsiaTheme="minorEastAsia"/>
+        </w:rPr>
+      </w:pPr>
+      <w:r>
+        <w:rPr>
+          <w:rStyle w:val="Heading3Char"/>
+          <w:rFonts w:eastAsiaTheme="minorEastAsia"/>
+        </w:rPr>
+        <w:t xml:space="preserve">271 </w:t>
+      </w:r>
+      <w:r>
+        <w:rPr>
+          <w:rStyle w:val="Heading3Char"/>
+          <w:rFonts w:eastAsiaTheme="minorEastAsia"/>
+        </w:rPr>
+        <w:t>Encoding and Decoding</w:t>
+      </w:r>
+    </w:p>
+    <w:p>
+      <w:pPr>
+        <w:rPr>
+          <w:rStyle w:val="Heading3Char"/>
+          <w:rFonts w:eastAsiaTheme="minorEastAsia"/>
+          <w:b w:val="0"/>
+        </w:rPr>
+      </w:pPr>
+      <w:r>
+        <w:rPr>
+          <w:rStyle w:val="Heading3Char"/>
+          <w:rFonts w:eastAsiaTheme="minorEastAsia"/>
+          <w:b w:val="0"/>
+        </w:rPr>
+        <w:t xml:space="preserve">271-1 </w:t>
+      </w:r>
+      <w:r>
+        <w:rPr>
+          <w:rStyle w:val="Heading3Char"/>
+          <w:rFonts w:eastAsiaTheme="minorEastAsia" w:hint="eastAsia"/>
+          <w:b w:val="0"/>
+        </w:rPr>
+        <w:t>在输入每一段字符之前先输入其长度和</w:t>
+      </w:r>
+      <w:r>
+        <w:rPr>
+          <w:rStyle w:val="Heading3Char"/>
+          <w:rFonts w:eastAsiaTheme="minorEastAsia" w:hint="eastAsia"/>
+          <w:b w:val="0"/>
+        </w:rPr>
+        <w:t>#</w:t>
+      </w:r>
+    </w:p>
+    <w:p>
+      <w:pPr>
+        <w:rPr>
+          <w:rStyle w:val="Heading3Char"/>
+          <w:rFonts w:eastAsiaTheme="minorEastAsia"/>
+          <w:b w:val="0"/>
+        </w:rPr>
+      </w:pPr>
+      <w:r>
+        <w:rPr>
+          <w:rStyle w:val="Heading3Char"/>
+          <w:rFonts w:eastAsiaTheme="minorEastAsia" w:hint="eastAsia"/>
+          <w:b w:val="0"/>
+        </w:rPr>
+        <w:t xml:space="preserve">271-2 </w:t>
+      </w:r>
+      <w:r>
+        <w:rPr>
+          <w:rStyle w:val="Heading3Char"/>
+          <w:rFonts w:eastAsiaTheme="minorEastAsia" w:hint="eastAsia"/>
+          <w:b w:val="0"/>
+        </w:rPr>
+        <w:t>另一种解法是不输入长度只输入</w:t>
+      </w:r>
+      <w:r>
+        <w:rPr>
+          <w:rStyle w:val="Heading3Char"/>
+          <w:rFonts w:eastAsiaTheme="minorEastAsia" w:hint="eastAsia"/>
+          <w:b w:val="0"/>
+        </w:rPr>
+        <w:t>#</w:t>
+      </w:r>
+      <w:r>
+        <w:rPr>
+          <w:rStyle w:val="Heading3Char"/>
+          <w:rFonts w:eastAsiaTheme="minorEastAsia" w:hint="eastAsia"/>
+          <w:b w:val="0"/>
+        </w:rPr>
+        <w:t>。如果</w:t>
+      </w:r>
+      <w:r>
+        <w:rPr>
+          <w:rStyle w:val="Heading3Char"/>
+          <w:rFonts w:eastAsiaTheme="minorEastAsia" w:hint="eastAsia"/>
+          <w:b w:val="0"/>
+        </w:rPr>
+        <w:t>字符串里面已经有</w:t>
+      </w:r>
+      <w:r>
+        <w:rPr>
+          <w:rStyle w:val="Heading3Char"/>
+          <w:rFonts w:eastAsiaTheme="minorEastAsia" w:hint="eastAsia"/>
+          <w:b w:val="0"/>
+        </w:rPr>
+        <w:t>#</w:t>
+      </w:r>
+      <w:r>
+        <w:rPr>
+          <w:rStyle w:val="Heading3Char"/>
+          <w:rFonts w:eastAsiaTheme="minorEastAsia" w:hint="eastAsia"/>
+          <w:b w:val="0"/>
+        </w:rPr>
+        <w:t>怎么办？</w:t>
+      </w:r>
+      <w:r>
+        <w:rPr>
+          <w:rStyle w:val="Heading3Char"/>
+          <w:rFonts w:eastAsiaTheme="minorEastAsia" w:hint="eastAsia"/>
+          <w:b w:val="0"/>
+        </w:rPr>
+        <w:t>double#</w:t>
+      </w:r>
+      <w:r>
+        <w:rPr>
+          <w:rStyle w:val="Heading3Char"/>
+          <w:rFonts w:eastAsiaTheme="minorEastAsia" w:hint="eastAsia"/>
+          <w:b w:val="0"/>
+        </w:rPr>
+        <w:t>。所以一见到</w:t>
+      </w:r>
+      <w:proofErr w:type="gramStart"/>
+      <w:r>
+        <w:rPr>
+          <w:rStyle w:val="Heading3Char"/>
+          <w:rFonts w:eastAsiaTheme="minorEastAsia" w:hint="eastAsia"/>
+          <w:b w:val="0"/>
+        </w:rPr>
+        <w:t>double</w:t>
+      </w:r>
+      <w:r>
+        <w:rPr>
+          <w:rStyle w:val="Heading3Char"/>
+          <w:rFonts w:eastAsiaTheme="minorEastAsia" w:hint="eastAsia"/>
+          <w:b w:val="0"/>
+        </w:rPr>
+        <w:t>的</w:t>
+      </w:r>
+      <w:r>
+        <w:rPr>
+          <w:rStyle w:val="Heading3Char"/>
+          <w:rFonts w:eastAsiaTheme="minorEastAsia" w:hint="eastAsia"/>
+          <w:b w:val="0"/>
+        </w:rPr>
+        <w:t>#</w:t>
+      </w:r>
+      <w:proofErr w:type="gramEnd"/>
+      <w:r>
+        <w:rPr>
+          <w:rStyle w:val="Heading3Char"/>
+          <w:rFonts w:eastAsiaTheme="minorEastAsia" w:hint="eastAsia"/>
+          <w:b w:val="0"/>
+        </w:rPr>
+        <w:t>则一同处理为字符串内的内容。一见到单个的</w:t>
+      </w:r>
+      <w:r>
+        <w:rPr>
+          <w:rStyle w:val="Heading3Char"/>
+          <w:rFonts w:eastAsiaTheme="minorEastAsia" w:hint="eastAsia"/>
+          <w:b w:val="0"/>
+        </w:rPr>
+        <w:t>#</w:t>
+      </w:r>
+      <w:r>
+        <w:rPr>
+          <w:rStyle w:val="Heading3Char"/>
+          <w:rFonts w:eastAsiaTheme="minorEastAsia" w:hint="eastAsia"/>
+          <w:b w:val="0"/>
+        </w:rPr>
+        <w:t>（后面不再有</w:t>
+      </w:r>
+      <w:r>
+        <w:rPr>
+          <w:rStyle w:val="Heading3Char"/>
+          <w:rFonts w:eastAsiaTheme="minorEastAsia" w:hint="eastAsia"/>
+          <w:b w:val="0"/>
+        </w:rPr>
+        <w:t>#</w:t>
+      </w:r>
+      <w:r>
+        <w:rPr>
+          <w:rStyle w:val="Heading3Char"/>
+          <w:rFonts w:eastAsiaTheme="minorEastAsia" w:hint="eastAsia"/>
+          <w:b w:val="0"/>
+        </w:rPr>
+        <w:t>了）便会知道是不同的字符串。</w:t>
+      </w:r>
+    </w:p>
+    <w:p>
+      <w:pPr>
+        <w:rPr>
+          <w:rStyle w:val="Heading3Char"/>
+          <w:rFonts w:eastAsiaTheme="minorEastAsia"/>
+        </w:rPr>
+      </w:pPr>
+      <w:r>
+        <w:rPr>
+          <w:rStyle w:val="Heading3Char"/>
+          <w:rFonts w:eastAsiaTheme="minorEastAsia" w:hint="eastAsia"/>
+        </w:rPr>
+        <w:t xml:space="preserve">272 </w:t>
+      </w:r>
+      <w:r>
+        <w:rPr>
+          <w:rStyle w:val="Heading3Char"/>
+          <w:rFonts w:eastAsiaTheme="minorEastAsia"/>
+        </w:rPr>
+        <w:t>Closest BST Value II</w:t>
+      </w:r>
+    </w:p>
+    <w:p>
+      <w:pPr>
+        <w:rPr>
+          <w:rStyle w:val="Heading3Char"/>
+          <w:rFonts w:eastAsiaTheme="minorEastAsia"/>
+          <w:b w:val="0"/>
+        </w:rPr>
+      </w:pPr>
+      <w:r>
+        <w:rPr>
+          <w:rStyle w:val="Heading3Char"/>
+          <w:rFonts w:eastAsiaTheme="minorEastAsia"/>
+          <w:b w:val="0"/>
+        </w:rPr>
+        <w:t>Review II</w:t>
+      </w:r>
+      <w:r>
+        <w:rPr>
+          <w:rStyle w:val="Heading3Char"/>
+          <w:rFonts w:eastAsiaTheme="minorEastAsia"/>
+          <w:b w:val="0"/>
+        </w:rPr>
+        <w:t>I</w:t>
+      </w:r>
+    </w:p>
+    <w:p>
+      <w:pPr>
+        <w:rPr>
+          <w:rStyle w:val="Heading3Char"/>
+          <w:rFonts w:eastAsiaTheme="minorEastAsia"/>
+          <w:b w:val="0"/>
+        </w:rPr>
+      </w:pPr>
+      <w:r>
+        <w:rPr>
+          <w:rStyle w:val="Heading3Char"/>
+          <w:rFonts w:eastAsiaTheme="minorEastAsia"/>
+          <w:b w:val="0"/>
+        </w:rPr>
+        <w:t xml:space="preserve">272-1 </w:t>
+      </w:r>
+      <w:r>
+        <w:rPr>
+          <w:rStyle w:val="Heading3Char"/>
+          <w:rFonts w:eastAsiaTheme="minorEastAsia" w:hint="eastAsia"/>
+          <w:b w:val="0"/>
+        </w:rPr>
+        <w:t>Closest</w:t>
+      </w:r>
+      <w:r>
+        <w:rPr>
+          <w:rStyle w:val="Heading3Char"/>
+          <w:rFonts w:eastAsiaTheme="minorEastAsia" w:hint="eastAsia"/>
+          <w:b w:val="0"/>
+        </w:rPr>
+        <w:t>有两个方向。所以如果从上到下</w:t>
+      </w:r>
+      <w:r>
+        <w:rPr>
+          <w:rStyle w:val="Heading3Char"/>
+          <w:rFonts w:eastAsiaTheme="minorEastAsia" w:hint="eastAsia"/>
+          <w:b w:val="0"/>
+        </w:rPr>
+        <w:t>DFS</w:t>
+      </w:r>
+      <w:r>
+        <w:rPr>
+          <w:rStyle w:val="Heading3Char"/>
+          <w:rFonts w:eastAsiaTheme="minorEastAsia" w:hint="eastAsia"/>
+          <w:b w:val="0"/>
+        </w:rPr>
+        <w:t>的左右都需要遍历（无法判断右孩子的极端左孩子或者左孩子的极端右孩子哪个更近）所以</w:t>
+      </w:r>
+      <w:r>
+        <w:rPr>
+          <w:rStyle w:val="Heading3Char"/>
+          <w:rFonts w:eastAsiaTheme="minorEastAsia"/>
+          <w:b w:val="0"/>
+        </w:rPr>
+        <w:t>O(n)</w:t>
+      </w:r>
+      <w:r>
+        <w:rPr>
+          <w:rStyle w:val="Heading3Char"/>
+          <w:rFonts w:eastAsiaTheme="minorEastAsia" w:hint="eastAsia"/>
+          <w:b w:val="0"/>
+        </w:rPr>
+        <w:t>是少不了的了。</w:t>
+      </w:r>
+    </w:p>
+    <w:p>
+      <w:pPr>
+        <w:rPr>
+          <w:rStyle w:val="Heading3Char"/>
+          <w:rFonts w:eastAsiaTheme="minorEastAsia"/>
+          <w:b w:val="0"/>
+        </w:rPr>
+      </w:pPr>
+      <w:r>
+        <w:rPr>
+          <w:rStyle w:val="Heading3Char"/>
+          <w:rFonts w:eastAsiaTheme="minorEastAsia" w:hint="eastAsia"/>
+          <w:b w:val="0"/>
+        </w:rPr>
+        <w:t xml:space="preserve">272-2 </w:t>
+      </w:r>
+      <w:r>
+        <w:rPr>
+          <w:rStyle w:val="Heading3Char"/>
+          <w:rFonts w:eastAsiaTheme="minorEastAsia" w:hint="eastAsia"/>
+          <w:b w:val="0"/>
+        </w:rPr>
+        <w:t>解法</w:t>
+      </w:r>
+      <w:r>
+        <w:rPr>
+          <w:rStyle w:val="Heading3Char"/>
+          <w:rFonts w:eastAsiaTheme="minorEastAsia" w:hint="eastAsia"/>
+          <w:b w:val="0"/>
+        </w:rPr>
+        <w:t xml:space="preserve">1: </w:t>
+      </w:r>
+      <w:proofErr w:type="gramStart"/>
+      <w:r>
+        <w:rPr>
+          <w:rStyle w:val="Heading3Char"/>
+          <w:rFonts w:eastAsiaTheme="minorEastAsia" w:hint="eastAsia"/>
+          <w:b w:val="0"/>
+        </w:rPr>
+        <w:t>既然</w:t>
+      </w:r>
+      <w:r>
+        <w:rPr>
+          <w:rStyle w:val="Heading3Char"/>
+          <w:rFonts w:eastAsiaTheme="minorEastAsia"/>
+          <w:b w:val="0"/>
+        </w:rPr>
+        <w:t>O(</w:t>
+      </w:r>
+      <w:proofErr w:type="gramEnd"/>
+      <w:r>
+        <w:rPr>
+          <w:rStyle w:val="Heading3Char"/>
+          <w:rFonts w:eastAsiaTheme="minorEastAsia"/>
+          <w:b w:val="0"/>
+        </w:rPr>
+        <w:t>n)</w:t>
+      </w:r>
+      <w:r>
+        <w:rPr>
+          <w:rStyle w:val="Heading3Char"/>
+          <w:rFonts w:eastAsiaTheme="minorEastAsia" w:hint="eastAsia"/>
+          <w:b w:val="0"/>
+        </w:rPr>
+        <w:t>少不了，则考虑</w:t>
+      </w:r>
+      <w:proofErr w:type="spellStart"/>
+      <w:r>
+        <w:rPr>
+          <w:rStyle w:val="Heading3Char"/>
+          <w:rFonts w:eastAsiaTheme="minorEastAsia" w:hint="eastAsia"/>
+          <w:b w:val="0"/>
+        </w:rPr>
+        <w:t>inorder</w:t>
+      </w:r>
+      <w:proofErr w:type="spellEnd"/>
+      <w:r>
+        <w:rPr>
+          <w:rStyle w:val="Heading3Char"/>
+          <w:rFonts w:eastAsiaTheme="minorEastAsia"/>
+          <w:b w:val="0"/>
+        </w:rPr>
+        <w:t xml:space="preserve"> (preorder) traverse. </w:t>
+      </w:r>
+      <w:r>
+        <w:rPr>
+          <w:rStyle w:val="Heading3Char"/>
+          <w:rFonts w:eastAsiaTheme="minorEastAsia" w:hint="eastAsia"/>
+          <w:b w:val="0"/>
+        </w:rPr>
+        <w:t>分隔开大于</w:t>
+      </w:r>
+      <w:r>
+        <w:rPr>
+          <w:rStyle w:val="Heading3Char"/>
+          <w:rFonts w:eastAsiaTheme="minorEastAsia" w:hint="eastAsia"/>
+          <w:b w:val="0"/>
+        </w:rPr>
+        <w:t>target</w:t>
+      </w:r>
+      <w:r>
+        <w:rPr>
+          <w:rStyle w:val="Heading3Char"/>
+          <w:rFonts w:eastAsiaTheme="minorEastAsia" w:hint="eastAsia"/>
+          <w:b w:val="0"/>
+        </w:rPr>
+        <w:t>的和小于</w:t>
+      </w:r>
+      <w:r>
+        <w:rPr>
+          <w:rStyle w:val="Heading3Char"/>
+          <w:rFonts w:eastAsiaTheme="minorEastAsia" w:hint="eastAsia"/>
+          <w:b w:val="0"/>
+        </w:rPr>
+        <w:t>target</w:t>
+      </w:r>
+      <w:r>
+        <w:rPr>
+          <w:rStyle w:val="Heading3Char"/>
+          <w:rFonts w:eastAsiaTheme="minorEastAsia" w:hint="eastAsia"/>
+          <w:b w:val="0"/>
+        </w:rPr>
+        <w:t>的用两个</w:t>
+      </w:r>
+      <w:r>
+        <w:rPr>
+          <w:rStyle w:val="Heading3Char"/>
+          <w:rFonts w:eastAsiaTheme="minorEastAsia" w:hint="eastAsia"/>
+          <w:b w:val="0"/>
+        </w:rPr>
+        <w:t>stack</w:t>
+      </w:r>
+      <w:r>
+        <w:rPr>
+          <w:rStyle w:val="Heading3Char"/>
+          <w:rFonts w:eastAsiaTheme="minorEastAsia" w:hint="eastAsia"/>
+          <w:b w:val="0"/>
+        </w:rPr>
+        <w:t>储存起来再双指针比较。</w:t>
+      </w:r>
+    </w:p>
+    <w:p>
+      <w:pPr>
+        <w:rPr>
+          <w:rStyle w:val="Heading3Char"/>
+          <w:rFonts w:eastAsiaTheme="minorEastAsia"/>
+        </w:rPr>
+      </w:pPr>
+      <w:r>
+        <w:rPr>
+          <w:rStyle w:val="Heading3Char"/>
+          <w:rFonts w:eastAsiaTheme="minorEastAsia"/>
+        </w:rPr>
+        <w:t xml:space="preserve">273 </w:t>
+      </w:r>
+      <w:proofErr w:type="gramStart"/>
+      <w:r>
+        <w:rPr>
+          <w:rStyle w:val="Heading3Char"/>
+          <w:rFonts w:eastAsiaTheme="minorEastAsia"/>
+        </w:rPr>
+        <w:t>Integer</w:t>
+      </w:r>
+      <w:proofErr w:type="gramEnd"/>
+      <w:r>
+        <w:rPr>
+          <w:rStyle w:val="Heading3Char"/>
+          <w:rFonts w:eastAsiaTheme="minorEastAsia"/>
+        </w:rPr>
+        <w:t xml:space="preserve"> to English Words</w:t>
+      </w:r>
+    </w:p>
+    <w:p>
+      <w:pPr>
+        <w:rPr>
+          <w:rStyle w:val="Heading3Char"/>
+          <w:rFonts w:eastAsiaTheme="minorEastAsia"/>
+        </w:rPr>
+      </w:pPr>
+      <w:r>
+        <w:rPr>
+          <w:rStyle w:val="Heading3Char"/>
+          <w:rFonts w:eastAsiaTheme="minorEastAsia"/>
+        </w:rPr>
+        <w:t>Review II</w:t>
+      </w:r>
+      <w:r>
+        <w:rPr>
+          <w:rStyle w:val="Heading3Char"/>
+          <w:rFonts w:eastAsiaTheme="minorEastAsia"/>
+        </w:rPr>
+        <w:t>I</w:t>
       </w:r>
       <w:bookmarkStart w:id="0" w:name="_GoBack"/>
       <w:bookmarkEnd w:id="0"/>
-      <w:r>
-        <w:rPr>
-          <w:rStyle w:val="Heading3Char"/>
-          <w:rFonts w:eastAsiaTheme="minorEastAsia"/>
-          <w:b w:val="0"/>
-        </w:rPr>
-        <w:t>(num-1)</w:t>
-      </w:r>
-    </w:p>
-    <w:p>
-      <w:pPr>
-        <w:rPr>
-          <w:rStyle w:val="Heading3Char"/>
-          <w:rFonts w:eastAsiaTheme="minorEastAsia"/>
-          <w:b w:val="0"/>
-        </w:rPr>
-      </w:pPr>
-      <w:r>
-        <w:rPr>
-          <w:rStyle w:val="Heading3Char"/>
-          <w:rFonts w:eastAsiaTheme="minorEastAsia"/>
-          <w:b w:val="0"/>
-        </w:rPr>
-        <w:t xml:space="preserve">261 </w:t>
-      </w:r>
-      <w:r>
-        <w:rPr>
-          <w:rStyle w:val="Heading3Char"/>
-          <w:rFonts w:eastAsiaTheme="minorEastAsia" w:hint="eastAsia"/>
-          <w:b w:val="0"/>
-        </w:rPr>
-        <w:t>Graph</w:t>
-      </w:r>
-      <w:r>
-        <w:rPr>
-          <w:rStyle w:val="Heading3Char"/>
-          <w:rFonts w:eastAsiaTheme="minorEastAsia"/>
-          <w:b w:val="0"/>
-        </w:rPr>
-        <w:t xml:space="preserve"> Valid Tree</w:t>
-      </w:r>
-    </w:p>
-    <w:p>
-      <w:pPr>
-        <w:rPr>
-          <w:rStyle w:val="Heading3Char"/>
-          <w:rFonts w:eastAsiaTheme="minorEastAsia"/>
-          <w:b w:val="0"/>
-        </w:rPr>
-      </w:pPr>
-      <w:r>
-        <w:rPr>
-          <w:rStyle w:val="Heading3Char"/>
-          <w:rFonts w:eastAsiaTheme="minorEastAsia"/>
-          <w:b w:val="0"/>
-        </w:rPr>
-        <w:t xml:space="preserve">261-1 </w:t>
-      </w:r>
-      <w:r>
-        <w:rPr>
-          <w:rStyle w:val="Heading3Char"/>
-          <w:rFonts w:eastAsiaTheme="minorEastAsia" w:hint="eastAsia"/>
-          <w:b w:val="0"/>
-        </w:rPr>
-        <w:t>满足两点即可：</w:t>
-      </w:r>
-      <w:r>
-        <w:rPr>
-          <w:rStyle w:val="Heading3Char"/>
-          <w:rFonts w:eastAsiaTheme="minorEastAsia" w:hint="eastAsia"/>
-          <w:b w:val="0"/>
-        </w:rPr>
-        <w:t>第一</w:t>
+    </w:p>
+    <w:p>
+      <w:pPr>
+        <w:rPr>
+          <w:rStyle w:val="Heading3Char"/>
+          <w:rFonts w:eastAsiaTheme="minorEastAsia"/>
+          <w:b w:val="0"/>
+        </w:rPr>
+      </w:pPr>
+      <w:r>
+        <w:rPr>
+          <w:rStyle w:val="Heading3Char"/>
+          <w:rFonts w:eastAsiaTheme="minorEastAsia"/>
+          <w:b w:val="0"/>
+        </w:rPr>
+        <w:lastRenderedPageBreak/>
+        <w:t xml:space="preserve">273-1 </w:t>
+      </w:r>
+      <w:proofErr w:type="gramStart"/>
+      <w:r>
+        <w:rPr>
+          <w:rStyle w:val="Heading3Char"/>
+          <w:rFonts w:eastAsiaTheme="minorEastAsia" w:hint="eastAsia"/>
+          <w:b w:val="0"/>
+        </w:rPr>
+        <w:t>String</w:t>
+      </w:r>
+      <w:r>
+        <w:rPr>
+          <w:rStyle w:val="Heading3Char"/>
+          <w:rFonts w:eastAsiaTheme="minorEastAsia"/>
+          <w:b w:val="0"/>
+        </w:rPr>
+        <w:t>[</w:t>
+      </w:r>
+      <w:proofErr w:type="gramEnd"/>
+      <w:r>
+        <w:rPr>
+          <w:rStyle w:val="Heading3Char"/>
+          <w:rFonts w:eastAsiaTheme="minorEastAsia"/>
+          <w:b w:val="0"/>
+        </w:rPr>
+        <w:t xml:space="preserve">] </w:t>
+      </w:r>
+      <w:r>
+        <w:rPr>
+          <w:rStyle w:val="Heading3Char"/>
+          <w:rFonts w:eastAsiaTheme="minorEastAsia" w:hint="eastAsia"/>
+          <w:b w:val="0"/>
+        </w:rPr>
+        <w:t>array</w:t>
+      </w:r>
+      <w:r>
+        <w:rPr>
+          <w:rStyle w:val="Heading3Char"/>
+          <w:rFonts w:eastAsiaTheme="minorEastAsia" w:hint="eastAsia"/>
+          <w:b w:val="0"/>
+        </w:rPr>
+        <w:t>不能声明为</w:t>
+      </w:r>
+      <w:r>
+        <w:rPr>
+          <w:rStyle w:val="Heading3Char"/>
+          <w:rFonts w:eastAsiaTheme="minorEastAsia" w:hint="eastAsia"/>
+          <w:b w:val="0"/>
+        </w:rPr>
+        <w:t>final</w:t>
+      </w:r>
+      <w:r>
+        <w:rPr>
+          <w:rStyle w:val="Heading3Char"/>
+          <w:rFonts w:eastAsiaTheme="minorEastAsia" w:hint="eastAsia"/>
+          <w:b w:val="0"/>
+        </w:rPr>
+        <w:t>。因为</w:t>
+      </w:r>
+      <w:r>
+        <w:rPr>
+          <w:rStyle w:val="Heading3Char"/>
+          <w:rFonts w:eastAsiaTheme="minorEastAsia" w:hint="eastAsia"/>
+          <w:b w:val="0"/>
+        </w:rPr>
+        <w:t>String</w:t>
+      </w:r>
+      <w:r>
+        <w:rPr>
+          <w:rStyle w:val="Heading3Char"/>
+          <w:rFonts w:eastAsiaTheme="minorEastAsia" w:hint="eastAsia"/>
+          <w:b w:val="0"/>
+        </w:rPr>
+        <w:t>是</w:t>
+      </w:r>
+      <w:r>
+        <w:rPr>
+          <w:rStyle w:val="Heading3Char"/>
+          <w:rFonts w:eastAsiaTheme="minorEastAsia" w:hint="eastAsia"/>
+          <w:b w:val="0"/>
+        </w:rPr>
+        <w:t>object</w:t>
+      </w:r>
+      <w:r>
+        <w:rPr>
+          <w:rStyle w:val="Heading3Char"/>
+          <w:rFonts w:eastAsiaTheme="minorEastAsia" w:hint="eastAsia"/>
+          <w:b w:val="0"/>
+        </w:rPr>
+        <w:t>！！！</w:t>
+      </w:r>
+    </w:p>
+    <w:p>
+      <w:pPr>
+        <w:rPr>
+          <w:rStyle w:val="Heading3Char"/>
+          <w:rFonts w:eastAsiaTheme="minorEastAsia"/>
+          <w:b w:val="0"/>
+        </w:rPr>
+      </w:pPr>
+      <w:r>
+        <w:rPr>
+          <w:rStyle w:val="Heading3Char"/>
+          <w:rFonts w:eastAsiaTheme="minorEastAsia" w:hint="eastAsia"/>
+          <w:b w:val="0"/>
+        </w:rPr>
+        <w:t>如何声明</w:t>
+      </w:r>
+      <w:r>
+        <w:rPr>
+          <w:rStyle w:val="Heading3Char"/>
+          <w:rFonts w:eastAsiaTheme="minorEastAsia" w:hint="eastAsia"/>
+          <w:b w:val="0"/>
+        </w:rPr>
+        <w:t>String</w:t>
+      </w:r>
+      <w:r>
+        <w:rPr>
+          <w:rStyle w:val="Heading3Char"/>
+          <w:rFonts w:eastAsiaTheme="minorEastAsia" w:hint="eastAsia"/>
+          <w:b w:val="0"/>
+        </w:rPr>
+        <w:t>数组</w:t>
+      </w:r>
+      <w:r>
+        <w:rPr>
+          <w:rStyle w:val="Heading3Char"/>
+          <w:rFonts w:eastAsiaTheme="minorEastAsia"/>
+          <w:b w:val="0"/>
+        </w:rPr>
+        <w:t>String[</w:t>
+      </w:r>
+      <w:r>
+        <w:rPr>
+          <w:rStyle w:val="Heading3Char"/>
+          <w:rFonts w:eastAsiaTheme="minorEastAsia"/>
+          <w:b w:val="0"/>
+        </w:rPr>
+        <w:t>] digit = {"","</w:t>
+      </w:r>
+      <w:proofErr w:type="spellStart"/>
+      <w:r>
+        <w:rPr>
+          <w:rStyle w:val="Heading3Char"/>
+          <w:rFonts w:eastAsiaTheme="minorEastAsia"/>
+          <w:b w:val="0"/>
+        </w:rPr>
+        <w:t>One","Two”,”Three</w:t>
+      </w:r>
+      <w:proofErr w:type="spellEnd"/>
+      <w:r>
+        <w:rPr>
+          <w:rStyle w:val="Heading3Char"/>
+          <w:rFonts w:eastAsiaTheme="minorEastAsia"/>
+          <w:b w:val="0"/>
+        </w:rPr>
+        <w:t>”</w:t>
+      </w:r>
+      <w:r>
+        <w:rPr>
+          <w:rStyle w:val="Heading3Char"/>
+          <w:rFonts w:eastAsiaTheme="minorEastAsia" w:hint="eastAsia"/>
+          <w:b w:val="0"/>
+        </w:rPr>
+        <w:t>}</w:t>
+      </w:r>
+      <w:r>
+        <w:rPr>
+          <w:rStyle w:val="Heading3Char"/>
+          <w:rFonts w:eastAsiaTheme="minorEastAsia"/>
+          <w:b w:val="0"/>
+        </w:rPr>
+        <w:t>;</w:t>
+      </w:r>
+    </w:p>
+    <w:p>
+      <w:pPr>
+        <w:rPr>
+          <w:rStyle w:val="Heading3Char"/>
+          <w:rFonts w:eastAsiaTheme="minorEastAsia" w:hint="eastAsia"/>
+          <w:b w:val="0"/>
+        </w:rPr>
+      </w:pPr>
+      <w:r>
+        <w:rPr>
+          <w:rStyle w:val="Heading3Char"/>
+          <w:rFonts w:eastAsiaTheme="minorEastAsia"/>
+          <w:b w:val="0"/>
+        </w:rPr>
+        <w:t xml:space="preserve">273-2 </w:t>
+      </w:r>
+      <w:r>
+        <w:rPr>
+          <w:rStyle w:val="Heading3Char"/>
+          <w:rFonts w:eastAsiaTheme="minorEastAsia" w:hint="eastAsia"/>
+          <w:b w:val="0"/>
+        </w:rPr>
+        <w:t>对于某些</w:t>
+      </w:r>
+      <w:r>
+        <w:rPr>
+          <w:rStyle w:val="Heading3Char"/>
+          <w:rFonts w:eastAsiaTheme="minorEastAsia" w:hint="eastAsia"/>
+          <w:b w:val="0"/>
+        </w:rPr>
+        <w:t>String</w:t>
+      </w:r>
+      <w:r>
+        <w:rPr>
+          <w:rStyle w:val="Heading3Char"/>
+          <w:rFonts w:eastAsiaTheme="minorEastAsia" w:hint="eastAsia"/>
+          <w:b w:val="0"/>
+        </w:rPr>
+        <w:t>需要重复引用多次的情况，</w:t>
+      </w:r>
+      <w:proofErr w:type="gramStart"/>
+      <w:r>
+        <w:rPr>
+          <w:rStyle w:val="Heading3Char"/>
+          <w:rFonts w:eastAsiaTheme="minorEastAsia" w:hint="eastAsia"/>
+          <w:b w:val="0"/>
+        </w:rPr>
+        <w:t>用</w:t>
+      </w:r>
+      <w:r>
+        <w:rPr>
+          <w:rStyle w:val="Heading3Char"/>
+          <w:rFonts w:eastAsiaTheme="minorEastAsia" w:hint="eastAsia"/>
+          <w:b w:val="0"/>
+        </w:rPr>
+        <w:t>String</w:t>
+      </w:r>
+      <w:r>
+        <w:rPr>
+          <w:rStyle w:val="Heading3Char"/>
+          <w:rFonts w:eastAsiaTheme="minorEastAsia"/>
+          <w:b w:val="0"/>
+        </w:rPr>
+        <w:t>[</w:t>
+      </w:r>
+      <w:proofErr w:type="gramEnd"/>
+      <w:r>
+        <w:rPr>
+          <w:rStyle w:val="Heading3Char"/>
+          <w:rFonts w:eastAsiaTheme="minorEastAsia"/>
+          <w:b w:val="0"/>
+        </w:rPr>
+        <w:t>]</w:t>
       </w:r>
       <w:r>
         <w:rPr>
@@ -1173,469 +3303,32 @@
           <w:rFonts w:eastAsiaTheme="minorEastAsia" w:hint="eastAsia"/>
           <w:b w:val="0"/>
         </w:rPr>
-        <w:t>没有环，第二所有点都要通过</w:t>
-      </w:r>
-      <w:r>
-        <w:rPr>
-          <w:rStyle w:val="Heading3Char"/>
-          <w:rFonts w:eastAsiaTheme="minorEastAsia" w:hint="eastAsia"/>
-          <w:b w:val="0"/>
-        </w:rPr>
-        <w:t>neighbor</w:t>
-      </w:r>
-      <w:r>
-        <w:rPr>
-          <w:rStyle w:val="Heading3Char"/>
-          <w:rFonts w:eastAsiaTheme="minorEastAsia" w:hint="eastAsia"/>
-          <w:b w:val="0"/>
-        </w:rPr>
-        <w:t>遍历到</w:t>
-      </w:r>
-      <w:r>
-        <w:rPr>
-          <w:rStyle w:val="Heading3Char"/>
-          <w:rFonts w:eastAsiaTheme="minorEastAsia" w:hint="eastAsia"/>
-          <w:b w:val="0"/>
-        </w:rPr>
-        <w:t xml:space="preserve"> </w:t>
-      </w:r>
-      <w:r>
-        <w:rPr>
-          <w:rStyle w:val="Heading3Char"/>
-          <w:rFonts w:eastAsiaTheme="minorEastAsia" w:hint="eastAsia"/>
-          <w:b w:val="0"/>
-        </w:rPr>
-        <w:t>没有遗漏</w:t>
-      </w:r>
-    </w:p>
-    <w:p>
-      <w:pPr>
-        <w:rPr>
-          <w:rStyle w:val="Heading3Char"/>
-          <w:rFonts w:eastAsiaTheme="minorEastAsia"/>
-          <w:b w:val="0"/>
-        </w:rPr>
-      </w:pPr>
-      <w:r>
-        <w:rPr>
-          <w:rStyle w:val="Heading3Char"/>
-          <w:rFonts w:eastAsiaTheme="minorEastAsia" w:hint="eastAsia"/>
-          <w:b w:val="0"/>
-        </w:rPr>
-        <w:lastRenderedPageBreak/>
-        <w:t>26</w:t>
-      </w:r>
-      <w:r>
-        <w:rPr>
-          <w:rStyle w:val="Heading3Char"/>
-          <w:rFonts w:eastAsiaTheme="minorEastAsia"/>
-          <w:b w:val="0"/>
-        </w:rPr>
-        <w:t>1</w:t>
-      </w:r>
-      <w:r>
-        <w:rPr>
-          <w:rStyle w:val="Heading3Char"/>
-          <w:rFonts w:eastAsiaTheme="minorEastAsia" w:hint="eastAsia"/>
-          <w:b w:val="0"/>
-        </w:rPr>
-        <w:t>-</w:t>
-      </w:r>
-      <w:r>
-        <w:rPr>
-          <w:rStyle w:val="Heading3Char"/>
-          <w:rFonts w:eastAsiaTheme="minorEastAsia"/>
-          <w:b w:val="0"/>
-        </w:rPr>
-        <w:t>2</w:t>
-      </w:r>
-      <w:r>
-        <w:rPr>
-          <w:rStyle w:val="Heading3Char"/>
-          <w:rFonts w:eastAsiaTheme="minorEastAsia" w:hint="eastAsia"/>
-          <w:b w:val="0"/>
-        </w:rPr>
-        <w:t xml:space="preserve"> Union Find</w:t>
-      </w:r>
-      <w:r>
-        <w:rPr>
-          <w:rStyle w:val="Heading3Char"/>
-          <w:rFonts w:eastAsiaTheme="minorEastAsia"/>
-          <w:b w:val="0"/>
-        </w:rPr>
-        <w:t xml:space="preserve"> to resolve the edges problem</w:t>
-      </w:r>
-      <w:r>
-        <w:rPr>
-          <w:rStyle w:val="Heading3Char"/>
-          <w:rFonts w:eastAsiaTheme="minorEastAsia" w:hint="eastAsia"/>
-          <w:b w:val="0"/>
-        </w:rPr>
-        <w:t>。可以设置</w:t>
-      </w:r>
-      <w:r>
-        <w:rPr>
-          <w:rStyle w:val="Heading3Char"/>
-          <w:rFonts w:eastAsiaTheme="minorEastAsia" w:hint="eastAsia"/>
-          <w:b w:val="0"/>
-        </w:rPr>
-        <w:t xml:space="preserve"> parent</w:t>
-      </w:r>
-      <w:r>
-        <w:rPr>
-          <w:rStyle w:val="Heading3Char"/>
-          <w:rFonts w:eastAsiaTheme="minorEastAsia"/>
-          <w:b w:val="0"/>
-        </w:rPr>
-        <w:t>[]</w:t>
-      </w:r>
-      <w:r>
-        <w:rPr>
-          <w:rStyle w:val="Heading3Char"/>
-          <w:rFonts w:eastAsiaTheme="minorEastAsia" w:hint="eastAsia"/>
-          <w:b w:val="0"/>
-        </w:rPr>
-        <w:t xml:space="preserve"> </w:t>
-      </w:r>
-      <w:r>
-        <w:rPr>
-          <w:rStyle w:val="Heading3Char"/>
-          <w:rFonts w:eastAsiaTheme="minorEastAsia" w:hint="eastAsia"/>
-          <w:b w:val="0"/>
-        </w:rPr>
-        <w:t>和</w:t>
-      </w:r>
-      <w:r>
-        <w:rPr>
-          <w:rStyle w:val="Heading3Char"/>
-          <w:rFonts w:eastAsiaTheme="minorEastAsia" w:hint="eastAsia"/>
-          <w:b w:val="0"/>
-        </w:rPr>
-        <w:t>rank</w:t>
-      </w:r>
-      <w:r>
-        <w:rPr>
-          <w:rStyle w:val="Heading3Char"/>
-          <w:rFonts w:eastAsiaTheme="minorEastAsia"/>
-          <w:b w:val="0"/>
-        </w:rPr>
-        <w:t>[]</w:t>
-      </w:r>
-      <w:r>
-        <w:rPr>
-          <w:rStyle w:val="Heading3Char"/>
-          <w:rFonts w:eastAsiaTheme="minorEastAsia" w:hint="eastAsia"/>
-          <w:b w:val="0"/>
-        </w:rPr>
-        <w:t xml:space="preserve"> </w:t>
-      </w:r>
-      <w:r>
-        <w:rPr>
-          <w:rStyle w:val="Heading3Char"/>
-          <w:rFonts w:eastAsiaTheme="minorEastAsia" w:hint="eastAsia"/>
-          <w:b w:val="0"/>
-        </w:rPr>
-        <w:t>两个数组。</w:t>
-      </w:r>
-      <w:r>
-        <w:rPr>
-          <w:rStyle w:val="Heading3Char"/>
-          <w:rFonts w:eastAsiaTheme="minorEastAsia" w:hint="eastAsia"/>
-          <w:b w:val="0"/>
-        </w:rPr>
-        <w:t>其实有一个隐含的条件：如果本题成立，</w:t>
-      </w:r>
-      <w:r>
-        <w:rPr>
-          <w:rStyle w:val="Heading3Char"/>
-          <w:rFonts w:eastAsiaTheme="minorEastAsia" w:hint="eastAsia"/>
-          <w:b w:val="0"/>
-        </w:rPr>
-        <w:t>edge</w:t>
-      </w:r>
-      <w:r>
-        <w:rPr>
-          <w:rStyle w:val="Heading3Char"/>
-          <w:rFonts w:eastAsiaTheme="minorEastAsia" w:hint="eastAsia"/>
-          <w:b w:val="0"/>
-        </w:rPr>
-        <w:t>的</w:t>
-      </w:r>
-      <w:r>
-        <w:rPr>
-          <w:rStyle w:val="Heading3Char"/>
-          <w:rFonts w:eastAsiaTheme="minorEastAsia" w:hint="eastAsia"/>
-          <w:b w:val="0"/>
-        </w:rPr>
-        <w:t>length</w:t>
-      </w:r>
-      <w:r>
-        <w:rPr>
-          <w:rStyle w:val="Heading3Char"/>
-          <w:rFonts w:eastAsiaTheme="minorEastAsia" w:hint="eastAsia"/>
-          <w:b w:val="0"/>
-        </w:rPr>
-        <w:t>必然是</w:t>
-      </w:r>
-      <w:r>
-        <w:rPr>
-          <w:rStyle w:val="Heading3Char"/>
-          <w:rFonts w:eastAsiaTheme="minorEastAsia" w:hint="eastAsia"/>
-          <w:b w:val="0"/>
-        </w:rPr>
-        <w:t>n-1</w:t>
-      </w:r>
-      <w:r>
-        <w:rPr>
-          <w:rStyle w:val="Heading3Char"/>
-          <w:rFonts w:eastAsiaTheme="minorEastAsia" w:hint="eastAsia"/>
-          <w:b w:val="0"/>
-        </w:rPr>
-        <w:t>（每个</w:t>
-      </w:r>
-      <w:r>
-        <w:rPr>
-          <w:rStyle w:val="Heading3Char"/>
-          <w:rFonts w:eastAsiaTheme="minorEastAsia" w:hint="eastAsia"/>
-          <w:b w:val="0"/>
-        </w:rPr>
-        <w:t>edge union</w:t>
-      </w:r>
-      <w:r>
-        <w:rPr>
-          <w:rStyle w:val="Heading3Char"/>
-          <w:rFonts w:eastAsiaTheme="minorEastAsia" w:hint="eastAsia"/>
-          <w:b w:val="0"/>
-        </w:rPr>
-        <w:t>一次，最后所有点只有一个</w:t>
-      </w:r>
-      <w:r>
-        <w:rPr>
-          <w:rStyle w:val="Heading3Char"/>
-          <w:rFonts w:eastAsiaTheme="minorEastAsia" w:hint="eastAsia"/>
-          <w:b w:val="0"/>
-        </w:rPr>
-        <w:t>parent</w:t>
-      </w:r>
-      <w:r>
-        <w:rPr>
-          <w:rStyle w:val="Heading3Char"/>
-          <w:rFonts w:eastAsiaTheme="minorEastAsia" w:hint="eastAsia"/>
-          <w:b w:val="0"/>
-        </w:rPr>
-        <w:t>）</w:t>
-      </w:r>
-    </w:p>
-    <w:p>
-      <w:pPr>
-        <w:rPr>
-          <w:rStyle w:val="Heading3Char"/>
-          <w:rFonts w:eastAsiaTheme="minorEastAsia"/>
-        </w:rPr>
-      </w:pPr>
-      <w:r>
-        <w:rPr>
-          <w:rStyle w:val="Heading3Char"/>
-          <w:rFonts w:eastAsiaTheme="minorEastAsia" w:hint="eastAsia"/>
-        </w:rPr>
-        <w:t>262 Trips</w:t>
-      </w:r>
-      <w:r>
-        <w:rPr>
-          <w:rStyle w:val="Heading3Char"/>
-          <w:rFonts w:eastAsiaTheme="minorEastAsia"/>
-        </w:rPr>
-        <w:t xml:space="preserve"> and Users</w:t>
-      </w:r>
-    </w:p>
-    <w:p>
-      <w:pPr>
-        <w:rPr>
-          <w:rStyle w:val="Heading3Char"/>
-          <w:rFonts w:eastAsiaTheme="minorEastAsia"/>
-        </w:rPr>
-      </w:pPr>
-      <w:r>
-        <w:rPr>
-          <w:rStyle w:val="Heading3Char"/>
-          <w:rFonts w:eastAsiaTheme="minorEastAsia"/>
-        </w:rPr>
-        <w:t>263 Ugly Number</w:t>
-      </w:r>
-    </w:p>
-    <w:p>
-      <w:pPr>
-        <w:rPr>
-          <w:rStyle w:val="Heading3Char"/>
-          <w:rFonts w:eastAsiaTheme="minorEastAsia"/>
-        </w:rPr>
-      </w:pPr>
-      <w:r>
-        <w:rPr>
-          <w:rStyle w:val="Heading3Char"/>
-          <w:rFonts w:eastAsiaTheme="minorEastAsia"/>
-        </w:rPr>
-        <w:t>264 Ugly Number II</w:t>
-      </w:r>
-    </w:p>
-    <w:p>
-      <w:pPr>
-        <w:rPr>
-          <w:rStyle w:val="Heading3Char"/>
-          <w:rFonts w:eastAsiaTheme="minorEastAsia"/>
-        </w:rPr>
-      </w:pPr>
-      <w:r>
-        <w:rPr>
-          <w:rStyle w:val="Heading3Char"/>
-          <w:rFonts w:eastAsiaTheme="minorEastAsia"/>
-        </w:rPr>
-        <w:t>Review III</w:t>
-      </w:r>
-    </w:p>
-    <w:p>
-      <w:pPr>
-        <w:rPr>
-          <w:rStyle w:val="Heading3Char"/>
-          <w:rFonts w:eastAsiaTheme="minorEastAsia"/>
-          <w:b w:val="0"/>
-        </w:rPr>
-      </w:pPr>
-      <w:r>
-        <w:rPr>
-          <w:rStyle w:val="Heading3Char"/>
-          <w:rFonts w:eastAsiaTheme="minorEastAsia"/>
-          <w:b w:val="0"/>
-        </w:rPr>
-        <w:t xml:space="preserve">264-1 DP based on three </w:t>
-      </w:r>
-      <w:r>
-        <w:rPr>
-          <w:rStyle w:val="Heading3Char"/>
-          <w:rFonts w:eastAsiaTheme="minorEastAsia"/>
-          <w:b w:val="0"/>
-        </w:rPr>
-        <w:t>pointers</w:t>
-      </w:r>
-    </w:p>
-    <w:p>
-      <w:pPr>
-        <w:rPr>
-          <w:rStyle w:val="Heading3Char"/>
-          <w:rFonts w:eastAsiaTheme="minorEastAsia"/>
-        </w:rPr>
-      </w:pPr>
-      <w:r>
-        <w:rPr>
-          <w:rStyle w:val="Heading3Char"/>
-          <w:rFonts w:eastAsiaTheme="minorEastAsia"/>
-        </w:rPr>
-        <w:t>265 Paint House II</w:t>
-      </w:r>
-    </w:p>
-    <w:p>
-      <w:pPr>
-        <w:rPr>
-          <w:rStyle w:val="Heading3Char"/>
-          <w:rFonts w:eastAsiaTheme="minorEastAsia"/>
-        </w:rPr>
-      </w:pPr>
-      <w:r>
-        <w:rPr>
-          <w:rStyle w:val="Heading3Char"/>
-          <w:rFonts w:eastAsiaTheme="minorEastAsia"/>
-        </w:rPr>
-        <w:t>Review III</w:t>
-      </w:r>
-    </w:p>
-    <w:p>
-      <w:pPr>
-        <w:rPr>
-          <w:rStyle w:val="Heading3Char"/>
-          <w:rFonts w:eastAsiaTheme="minorEastAsia"/>
-          <w:b w:val="0"/>
-        </w:rPr>
-      </w:pPr>
-      <w:r>
-        <w:rPr>
-          <w:rStyle w:val="Heading3Char"/>
-          <w:rFonts w:eastAsiaTheme="minorEastAsia"/>
-          <w:b w:val="0"/>
-        </w:rPr>
-        <w:t xml:space="preserve">265-1 </w:t>
-      </w:r>
-      <w:r>
-        <w:rPr>
-          <w:rStyle w:val="Heading3Char"/>
-          <w:rFonts w:eastAsiaTheme="minorEastAsia"/>
-          <w:b w:val="0"/>
-        </w:rPr>
-        <w:t>DP the current value based on the pre-group of values. We can keep more than 2 values as the DP references in each level</w:t>
-      </w:r>
-    </w:p>
-    <w:p>
-      <w:pPr>
-        <w:rPr>
-          <w:rStyle w:val="Heading3Char"/>
-          <w:rFonts w:eastAsiaTheme="minorEastAsia"/>
-        </w:rPr>
-      </w:pPr>
-      <w:r>
-        <w:rPr>
-          <w:rStyle w:val="Heading3Char"/>
-          <w:rFonts w:eastAsiaTheme="minorEastAsia"/>
-        </w:rPr>
-        <w:t>266 Palindrome Permutation:</w:t>
-      </w:r>
-    </w:p>
-    <w:p>
-      <w:pPr>
-        <w:rPr>
-          <w:rStyle w:val="Heading3Char"/>
-          <w:rFonts w:eastAsiaTheme="minorEastAsia"/>
-          <w:b w:val="0"/>
-        </w:rPr>
-      </w:pPr>
-      <w:r>
-        <w:rPr>
-          <w:rStyle w:val="Heading3Char"/>
-          <w:rFonts w:eastAsiaTheme="minorEastAsia"/>
-          <w:b w:val="0"/>
-        </w:rPr>
-        <w:t>Review III</w:t>
-      </w:r>
-    </w:p>
-    <w:p>
-      <w:pPr>
-        <w:rPr>
-          <w:rStyle w:val="Heading3Char"/>
-          <w:rFonts w:eastAsiaTheme="minorEastAsia"/>
-          <w:b w:val="0"/>
-        </w:rPr>
-      </w:pPr>
-      <w:r>
-        <w:rPr>
-          <w:rStyle w:val="Heading3Char"/>
-          <w:rFonts w:eastAsiaTheme="minorEastAsia"/>
-          <w:b w:val="0"/>
-        </w:rPr>
-        <w:t xml:space="preserve">266-1 </w:t>
-      </w:r>
-      <w:r>
-        <w:rPr>
-          <w:rStyle w:val="Heading3Char"/>
-          <w:rFonts w:eastAsiaTheme="minorEastAsia" w:hint="eastAsia"/>
-          <w:b w:val="0"/>
-        </w:rPr>
-        <w:t>大写和小写字母属于不同情况，请分开考虑。</w:t>
-      </w:r>
-    </w:p>
-    <w:p>
-      <w:pPr>
-        <w:rPr>
-          <w:rStyle w:val="Heading3Char"/>
-          <w:rFonts w:eastAsiaTheme="minorEastAsia"/>
-          <w:b w:val="0"/>
+        <w:t>数组，注意角标和元素内容的一一对应。</w:t>
+      </w:r>
+    </w:p>
+    <w:p>
+      <w:pPr>
+        <w:rPr>
+          <w:rStyle w:val="Heading3Char"/>
+          <w:rFonts w:eastAsiaTheme="minorEastAsia" w:hint="eastAsia"/>
+          <w:b w:val="0"/>
+        </w:rPr>
+      </w:pPr>
+    </w:p>
+    <w:p>
+      <w:pPr>
+        <w:rPr>
+          <w:rStyle w:val="Heading3Char"/>
+          <w:rFonts w:eastAsiaTheme="minorEastAsia"/>
+          <w:b w:val="0"/>
+        </w:rPr>
+      </w:pPr>
+    </w:p>
+    <w:p>
+      <w:pPr>
+        <w:rPr>
+          <w:rStyle w:val="Heading3Char"/>
+          <w:rFonts w:eastAsiaTheme="minorEastAsia"/>
         </w:rPr>
       </w:pPr>
     </w:p>
@@ -3476,7 +5169,7 @@
 </file>
 
 <file path=customXml/itemProps1.xml><?xml version="1.0" encoding="utf-8"?>
-<ds:datastoreItem xmlns:ds="http://schemas.openxmlformats.org/officeDocument/2006/customXml" ds:itemID="{399C1048-8764-4617-9689-3E425B41FEE8}">
+<ds:datastoreItem xmlns:ds="http://schemas.openxmlformats.org/officeDocument/2006/customXml" ds:itemID="{180E7B1A-6E14-4224-89B7-7A131DD11173}">
   <ds:schemaRefs>
     <ds:schemaRef ds:uri="http://schemas.openxmlformats.org/officeDocument/2006/bibliography"/>
   </ds:schemaRefs>

</xml_diff>

<commit_message>
Serialize and Deserialize a BT
</commit_message>
<xml_diff>
--- a/CodeLearning_DFPC3/LCQuestion251to300.docx
+++ b/CodeLearning_DFPC3/LCQuestion251to300.docx
@@ -3241,7 +3241,7 @@
       <w:pPr>
         <w:rPr>
           <w:rStyle w:val="Heading3Char"/>
-          <w:rFonts w:eastAsiaTheme="minorEastAsia" w:hint="eastAsia"/>
+          <w:rFonts w:eastAsiaTheme="minorEastAsia"/>
           <w:b w:val="0"/>
         </w:rPr>
       </w:pPr>
@@ -3274,7 +3274,7 @@
       <w:pPr>
         <w:rPr>
           <w:rStyle w:val="Heading3Char"/>
-          <w:rFonts w:eastAsiaTheme="minorEastAsia" w:hint="eastAsia"/>
+          <w:rFonts w:eastAsiaTheme="minorEastAsia"/>
         </w:rPr>
       </w:pPr>
       <w:r>
@@ -3289,7 +3289,7 @@
       <w:pPr>
         <w:rPr>
           <w:rStyle w:val="Heading3Char"/>
-          <w:rFonts w:eastAsiaTheme="minorEastAsia" w:hint="eastAsia"/>
+          <w:rFonts w:eastAsiaTheme="minorEastAsia"/>
           <w:b w:val="0"/>
         </w:rPr>
       </w:pPr>
@@ -3405,7 +3405,7 @@
       <w:pPr>
         <w:rPr>
           <w:rStyle w:val="Heading3Char"/>
-          <w:rFonts w:eastAsiaTheme="minorEastAsia" w:hint="eastAsia"/>
+          <w:rFonts w:eastAsiaTheme="minorEastAsia"/>
           <w:b w:val="0"/>
         </w:rPr>
       </w:pPr>
@@ -3462,7 +3462,7 @@
       <w:pPr>
         <w:rPr>
           <w:rStyle w:val="Heading3Char"/>
-          <w:rFonts w:eastAsiaTheme="minorEastAsia" w:hint="eastAsia"/>
+          <w:rFonts w:eastAsiaTheme="minorEastAsia"/>
           <w:b w:val="0"/>
         </w:rPr>
       </w:pPr>
@@ -3615,7 +3615,7 @@
       <w:pPr>
         <w:rPr>
           <w:rStyle w:val="Heading3Char"/>
-          <w:rFonts w:eastAsiaTheme="minorEastAsia" w:hint="eastAsia"/>
+          <w:rFonts w:eastAsiaTheme="minorEastAsia"/>
           <w:b w:val="0"/>
         </w:rPr>
       </w:pPr>
@@ -3782,7 +3782,7 @@
       <w:pPr>
         <w:rPr>
           <w:rStyle w:val="Heading3Char"/>
-          <w:rFonts w:eastAsiaTheme="minorEastAsia" w:hint="eastAsia"/>
+          <w:rFonts w:eastAsiaTheme="minorEastAsia"/>
           <w:b w:val="0"/>
         </w:rPr>
       </w:pPr>
@@ -3860,7 +3860,7 @@
       <w:pPr>
         <w:rPr>
           <w:rStyle w:val="Heading3Char"/>
-          <w:rFonts w:eastAsiaTheme="minorEastAsia" w:hint="eastAsia"/>
+          <w:rFonts w:eastAsiaTheme="minorEastAsia"/>
           <w:b w:val="0"/>
         </w:rPr>
       </w:pPr>
@@ -3886,17 +3886,1094 @@
       <w:pPr>
         <w:rPr>
           <w:rStyle w:val="Heading3Char"/>
-          <w:rFonts w:eastAsiaTheme="minorEastAsia" w:hint="eastAsia"/>
-          <w:b w:val="0"/>
-        </w:rPr>
-      </w:pPr>
-      <w:r>
-        <w:rPr>
-          <w:rStyle w:val="Heading3Char"/>
-          <w:rFonts w:eastAsiaTheme="minorEastAsia" w:hint="eastAsia"/>
-          <w:b w:val="0"/>
+          <w:rFonts w:eastAsiaTheme="minorEastAsia"/>
+        </w:rPr>
+      </w:pPr>
+      <w:r>
+        <w:rPr>
+          <w:rStyle w:val="Heading3Char"/>
+          <w:rFonts w:eastAsiaTheme="minorEastAsia" w:hint="eastAsia"/>
         </w:rPr>
         <w:t>287</w:t>
+      </w:r>
+      <w:r>
+        <w:rPr>
+          <w:rStyle w:val="Heading3Char"/>
+          <w:rFonts w:eastAsiaTheme="minorEastAsia"/>
+        </w:rPr>
+        <w:t xml:space="preserve"> Find the Duplicate Number</w:t>
+      </w:r>
+    </w:p>
+    <w:p>
+      <w:pPr>
+        <w:rPr>
+          <w:rStyle w:val="Heading3Char"/>
+          <w:rFonts w:eastAsiaTheme="minorEastAsia"/>
+          <w:b w:val="0"/>
+        </w:rPr>
+      </w:pPr>
+      <w:r>
+        <w:rPr>
+          <w:rStyle w:val="Heading3Char"/>
+          <w:rFonts w:eastAsiaTheme="minorEastAsia"/>
+          <w:b w:val="0"/>
+        </w:rPr>
+        <w:t>Review II</w:t>
+      </w:r>
+    </w:p>
+    <w:p>
+      <w:pPr>
+        <w:rPr>
+          <w:rStyle w:val="Heading3Char"/>
+          <w:rFonts w:eastAsiaTheme="minorEastAsia"/>
+          <w:b w:val="0"/>
+        </w:rPr>
+      </w:pPr>
+      <w:r>
+        <w:rPr>
+          <w:rStyle w:val="Heading3Char"/>
+          <w:rFonts w:eastAsiaTheme="minorEastAsia" w:hint="eastAsia"/>
+          <w:b w:val="0"/>
+        </w:rPr>
+        <w:t xml:space="preserve">287-1 </w:t>
+      </w:r>
+      <w:r>
+        <w:rPr>
+          <w:rStyle w:val="Heading3Char"/>
+          <w:rFonts w:eastAsiaTheme="minorEastAsia" w:hint="eastAsia"/>
+          <w:b w:val="0"/>
+        </w:rPr>
+        <w:t>可以想到的：如果重复数字有且只有一个并只出现一次，高斯求和</w:t>
+      </w:r>
+    </w:p>
+    <w:p>
+      <w:pPr>
+        <w:rPr>
+          <w:rStyle w:val="Heading3Char"/>
+          <w:rFonts w:eastAsiaTheme="minorEastAsia"/>
+          <w:b w:val="0"/>
+        </w:rPr>
+      </w:pPr>
+      <w:r>
+        <w:rPr>
+          <w:rStyle w:val="Heading3Char"/>
+          <w:rFonts w:eastAsiaTheme="minorEastAsia" w:hint="eastAsia"/>
+          <w:b w:val="0"/>
+        </w:rPr>
+        <w:t xml:space="preserve">287-2 </w:t>
+      </w:r>
+      <w:r>
+        <w:rPr>
+          <w:rStyle w:val="Heading3Char"/>
+          <w:rFonts w:eastAsiaTheme="minorEastAsia" w:hint="eastAsia"/>
+          <w:b w:val="0"/>
+        </w:rPr>
+        <w:t>不允许改变数组顺序，可以通过正负号来决定。</w:t>
+      </w:r>
+    </w:p>
+    <w:p>
+      <w:pPr>
+        <w:rPr>
+          <w:rStyle w:val="Heading3Char"/>
+          <w:rFonts w:eastAsiaTheme="minorEastAsia"/>
+        </w:rPr>
+      </w:pPr>
+      <w:r>
+        <w:rPr>
+          <w:rStyle w:val="Heading3Char"/>
+          <w:rFonts w:eastAsiaTheme="minorEastAsia" w:hint="eastAsia"/>
+        </w:rPr>
+        <w:t>288 Unique</w:t>
+      </w:r>
+      <w:r>
+        <w:rPr>
+          <w:rStyle w:val="Heading3Char"/>
+          <w:rFonts w:eastAsiaTheme="minorEastAsia"/>
+        </w:rPr>
+        <w:t xml:space="preserve"> Word Abbreviation</w:t>
+      </w:r>
+    </w:p>
+    <w:p>
+      <w:pPr>
+        <w:rPr>
+          <w:rStyle w:val="Heading3Char"/>
+          <w:rFonts w:eastAsiaTheme="minorEastAsia"/>
+          <w:b w:val="0"/>
+        </w:rPr>
+      </w:pPr>
+      <w:r>
+        <w:rPr>
+          <w:rStyle w:val="Heading3Char"/>
+          <w:rFonts w:eastAsiaTheme="minorEastAsia" w:hint="eastAsia"/>
+          <w:b w:val="0"/>
+        </w:rPr>
+        <w:t xml:space="preserve">288-1 </w:t>
+      </w:r>
+      <w:r>
+        <w:rPr>
+          <w:rStyle w:val="Heading3Char"/>
+          <w:rFonts w:eastAsiaTheme="minorEastAsia" w:hint="eastAsia"/>
+          <w:b w:val="0"/>
+        </w:rPr>
+        <w:t>仔细读题！</w:t>
+      </w:r>
+    </w:p>
+    <w:p>
+      <w:pPr>
+        <w:rPr>
+          <w:rStyle w:val="Heading3Char"/>
+          <w:rFonts w:eastAsiaTheme="minorEastAsia"/>
+        </w:rPr>
+      </w:pPr>
+      <w:r>
+        <w:rPr>
+          <w:rStyle w:val="Heading3Char"/>
+          <w:rFonts w:eastAsiaTheme="minorEastAsia"/>
+        </w:rPr>
+        <w:t>289 Game Of Life:</w:t>
+      </w:r>
+    </w:p>
+    <w:p>
+      <w:pPr>
+        <w:rPr>
+          <w:rStyle w:val="Heading3Char"/>
+          <w:rFonts w:eastAsiaTheme="minorEastAsia"/>
+          <w:b w:val="0"/>
+        </w:rPr>
+      </w:pPr>
+      <w:r>
+        <w:rPr>
+          <w:rStyle w:val="Heading3Char"/>
+          <w:rFonts w:eastAsiaTheme="minorEastAsia"/>
+          <w:b w:val="0"/>
+        </w:rPr>
+        <w:t xml:space="preserve">289-1 </w:t>
+      </w:r>
+      <w:r>
+        <w:rPr>
+          <w:rStyle w:val="Heading3Char"/>
+          <w:rFonts w:eastAsiaTheme="minorEastAsia" w:hint="eastAsia"/>
+          <w:b w:val="0"/>
+        </w:rPr>
+        <w:t>正常</w:t>
+      </w:r>
+      <w:r>
+        <w:rPr>
+          <w:rStyle w:val="Heading3Char"/>
+          <w:rFonts w:eastAsiaTheme="minorEastAsia" w:hint="eastAsia"/>
+          <w:b w:val="0"/>
+        </w:rPr>
+        <w:t>bfs</w:t>
+      </w:r>
+      <w:r>
+        <w:rPr>
+          <w:rStyle w:val="Heading3Char"/>
+          <w:rFonts w:eastAsiaTheme="minorEastAsia" w:hint="eastAsia"/>
+          <w:b w:val="0"/>
+        </w:rPr>
+        <w:t>。</w:t>
+      </w:r>
+      <w:r>
+        <w:rPr>
+          <w:rStyle w:val="Heading3Char"/>
+          <w:rFonts w:eastAsiaTheme="minorEastAsia" w:hint="eastAsia"/>
+          <w:b w:val="0"/>
+        </w:rPr>
+        <w:t xml:space="preserve"> </w:t>
+      </w:r>
+      <w:r>
+        <w:rPr>
+          <w:rStyle w:val="Heading3Char"/>
+          <w:rFonts w:eastAsiaTheme="minorEastAsia" w:hint="eastAsia"/>
+          <w:b w:val="0"/>
+        </w:rPr>
+        <w:t>为了保证</w:t>
+      </w:r>
+      <w:r>
+        <w:rPr>
+          <w:rStyle w:val="Heading3Char"/>
+          <w:rFonts w:eastAsiaTheme="minorEastAsia" w:hint="eastAsia"/>
+          <w:b w:val="0"/>
+        </w:rPr>
+        <w:t xml:space="preserve">in place </w:t>
+      </w:r>
+      <w:r>
+        <w:rPr>
+          <w:rStyle w:val="Heading3Char"/>
+          <w:rFonts w:eastAsiaTheme="minorEastAsia" w:hint="eastAsia"/>
+          <w:b w:val="0"/>
+        </w:rPr>
+        <w:t>操作可以临时改变矩阵中的数值。</w:t>
+      </w:r>
+    </w:p>
+    <w:p>
+      <w:pPr>
+        <w:rPr>
+          <w:rStyle w:val="Heading3Char"/>
+          <w:rFonts w:eastAsiaTheme="minorEastAsia"/>
+        </w:rPr>
+      </w:pPr>
+      <w:r>
+        <w:rPr>
+          <w:rStyle w:val="Heading3Char"/>
+          <w:rFonts w:eastAsiaTheme="minorEastAsia" w:hint="eastAsia"/>
+        </w:rPr>
+        <w:t>290 Word Pattern</w:t>
+      </w:r>
+    </w:p>
+    <w:p>
+      <w:pPr>
+        <w:rPr>
+          <w:rStyle w:val="Heading3Char"/>
+          <w:rFonts w:eastAsiaTheme="minorEastAsia"/>
+          <w:b w:val="0"/>
+        </w:rPr>
+      </w:pPr>
+      <w:r>
+        <w:rPr>
+          <w:rStyle w:val="Heading3Char"/>
+          <w:rFonts w:eastAsiaTheme="minorEastAsia"/>
+          <w:b w:val="0"/>
+        </w:rPr>
+        <w:t>Review III</w:t>
+      </w:r>
+    </w:p>
+    <w:p>
+      <w:pPr>
+        <w:rPr>
+          <w:rStyle w:val="Heading3Char"/>
+          <w:rFonts w:eastAsiaTheme="minorEastAsia"/>
+          <w:b w:val="0"/>
+        </w:rPr>
+      </w:pPr>
+      <w:r>
+        <w:rPr>
+          <w:rStyle w:val="Heading3Char"/>
+          <w:rFonts w:eastAsiaTheme="minorEastAsia"/>
+          <w:b w:val="0"/>
+        </w:rPr>
+        <w:t xml:space="preserve">290-1 </w:t>
+      </w:r>
+      <w:r>
+        <w:rPr>
+          <w:rStyle w:val="Heading3Char"/>
+          <w:rFonts w:eastAsiaTheme="minorEastAsia" w:hint="eastAsia"/>
+          <w:b w:val="0"/>
+        </w:rPr>
+        <w:t>作</w:t>
+      </w:r>
+      <w:r>
+        <w:rPr>
+          <w:rStyle w:val="Heading3Char"/>
+          <w:rFonts w:eastAsiaTheme="minorEastAsia" w:hint="eastAsia"/>
+          <w:b w:val="0"/>
+        </w:rPr>
+        <w:t>pattern match</w:t>
+      </w:r>
+      <w:r>
+        <w:rPr>
+          <w:rStyle w:val="Heading3Char"/>
+          <w:rFonts w:eastAsiaTheme="minorEastAsia" w:hint="eastAsia"/>
+          <w:b w:val="0"/>
+        </w:rPr>
+        <w:t>的时候</w:t>
+      </w:r>
+      <w:r>
+        <w:rPr>
+          <w:rStyle w:val="Heading3Char"/>
+          <w:rFonts w:eastAsiaTheme="minorEastAsia" w:hint="eastAsia"/>
+          <w:b w:val="0"/>
+        </w:rPr>
+        <w:t xml:space="preserve"> </w:t>
+      </w:r>
+      <w:r>
+        <w:rPr>
+          <w:rStyle w:val="Heading3Char"/>
+          <w:rFonts w:eastAsiaTheme="minorEastAsia" w:hint="eastAsia"/>
+          <w:b w:val="0"/>
+        </w:rPr>
+        <w:t>也可以检验</w:t>
+      </w:r>
+      <w:r>
+        <w:rPr>
+          <w:rStyle w:val="Heading3Char"/>
+          <w:rFonts w:eastAsiaTheme="minorEastAsia" w:hint="eastAsia"/>
+          <w:b w:val="0"/>
+        </w:rPr>
+        <w:t xml:space="preserve"> map</w:t>
+      </w:r>
+      <w:r>
+        <w:rPr>
+          <w:rStyle w:val="Heading3Char"/>
+          <w:rFonts w:eastAsiaTheme="minorEastAsia" w:hint="eastAsia"/>
+          <w:b w:val="0"/>
+        </w:rPr>
+        <w:t>的</w:t>
+      </w:r>
+      <w:r>
+        <w:rPr>
+          <w:rStyle w:val="Heading3Char"/>
+          <w:rFonts w:eastAsiaTheme="minorEastAsia" w:hint="eastAsia"/>
+          <w:b w:val="0"/>
+        </w:rPr>
+        <w:t>value</w:t>
+      </w:r>
+      <w:r>
+        <w:rPr>
+          <w:rStyle w:val="Heading3Char"/>
+          <w:rFonts w:eastAsiaTheme="minorEastAsia" w:hint="eastAsia"/>
+          <w:b w:val="0"/>
+        </w:rPr>
+        <w:t>中是否含有特定元素</w:t>
+      </w:r>
+      <w:r>
+        <w:rPr>
+          <w:rStyle w:val="Heading3Char"/>
+          <w:rFonts w:eastAsiaTheme="minorEastAsia"/>
+          <w:b w:val="0"/>
+        </w:rPr>
+        <w:t xml:space="preserve"> map.values().contains(list[i]);</w:t>
+      </w:r>
+    </w:p>
+    <w:p>
+      <w:pPr>
+        <w:rPr>
+          <w:rStyle w:val="Heading3Char"/>
+          <w:rFonts w:eastAsiaTheme="minorEastAsia"/>
+        </w:rPr>
+      </w:pPr>
+      <w:r>
+        <w:rPr>
+          <w:rStyle w:val="Heading3Char"/>
+          <w:rFonts w:eastAsiaTheme="minorEastAsia"/>
+        </w:rPr>
+        <w:t>291 Word Pattern II</w:t>
+      </w:r>
+    </w:p>
+    <w:p>
+      <w:pPr>
+        <w:rPr>
+          <w:rStyle w:val="Heading3Char"/>
+          <w:rFonts w:eastAsiaTheme="minorEastAsia"/>
+          <w:b w:val="0"/>
+        </w:rPr>
+      </w:pPr>
+      <w:r>
+        <w:rPr>
+          <w:rStyle w:val="Heading3Char"/>
+          <w:rFonts w:eastAsiaTheme="minorEastAsia"/>
+          <w:b w:val="0"/>
+        </w:rPr>
+        <w:t xml:space="preserve">291-1 HashMap </w:t>
+      </w:r>
+      <w:r>
+        <w:rPr>
+          <w:rStyle w:val="Heading3Char"/>
+          <w:rFonts w:eastAsiaTheme="minorEastAsia" w:hint="eastAsia"/>
+          <w:b w:val="0"/>
+        </w:rPr>
+        <w:t>如何对</w:t>
+      </w:r>
+      <w:r>
+        <w:rPr>
+          <w:rStyle w:val="Heading3Char"/>
+          <w:rFonts w:eastAsiaTheme="minorEastAsia" w:hint="eastAsia"/>
+          <w:b w:val="0"/>
+        </w:rPr>
+        <w:t>value</w:t>
+      </w:r>
+      <w:r>
+        <w:rPr>
+          <w:rStyle w:val="Heading3Char"/>
+          <w:rFonts w:eastAsiaTheme="minorEastAsia" w:hint="eastAsia"/>
+          <w:b w:val="0"/>
+        </w:rPr>
+        <w:t>进行</w:t>
+      </w:r>
+      <w:r>
+        <w:rPr>
+          <w:rStyle w:val="Heading3Char"/>
+          <w:rFonts w:eastAsiaTheme="minorEastAsia" w:hint="eastAsia"/>
+          <w:b w:val="0"/>
+        </w:rPr>
+        <w:t>contains</w:t>
+      </w:r>
+      <w:r>
+        <w:rPr>
+          <w:rStyle w:val="Heading3Char"/>
+          <w:rFonts w:eastAsiaTheme="minorEastAsia" w:hint="eastAsia"/>
+          <w:b w:val="0"/>
+        </w:rPr>
+        <w:t>操作</w:t>
+      </w:r>
+    </w:p>
+    <w:p>
+      <w:pPr>
+        <w:rPr>
+          <w:rStyle w:val="Heading3Char"/>
+          <w:rFonts w:eastAsiaTheme="minorEastAsia"/>
+          <w:b w:val="0"/>
+        </w:rPr>
+      </w:pPr>
+      <w:r>
+        <w:rPr>
+          <w:rStyle w:val="Heading3Char"/>
+          <w:rFonts w:eastAsiaTheme="minorEastAsia"/>
+          <w:b w:val="0"/>
+        </w:rPr>
+        <w:t>hashMap.values().contains(String something)</w:t>
+      </w:r>
+    </w:p>
+    <w:p>
+      <w:pPr>
+        <w:rPr>
+          <w:rStyle w:val="Heading3Char"/>
+          <w:rFonts w:eastAsiaTheme="minorEastAsia"/>
+          <w:b w:val="0"/>
+        </w:rPr>
+      </w:pPr>
+      <w:r>
+        <w:rPr>
+          <w:rStyle w:val="Heading3Char"/>
+          <w:rFonts w:eastAsiaTheme="minorEastAsia"/>
+          <w:b w:val="0"/>
+        </w:rPr>
+        <w:t xml:space="preserve">291-2 String: </w:t>
+      </w:r>
+      <w:r>
+        <w:rPr>
+          <w:rStyle w:val="Heading3Char"/>
+          <w:rFonts w:eastAsiaTheme="minorEastAsia" w:hint="eastAsia"/>
+          <w:b w:val="0"/>
+        </w:rPr>
+        <w:t>要善于用</w:t>
+      </w:r>
+      <w:r>
+        <w:rPr>
+          <w:rStyle w:val="Heading3Char"/>
+          <w:rFonts w:eastAsiaTheme="minorEastAsia" w:hint="eastAsia"/>
+          <w:b w:val="0"/>
+        </w:rPr>
+        <w:t>substring</w:t>
+      </w:r>
+      <w:r>
+        <w:rPr>
+          <w:rStyle w:val="Heading3Char"/>
+          <w:rFonts w:eastAsiaTheme="minorEastAsia" w:hint="eastAsia"/>
+          <w:b w:val="0"/>
+        </w:rPr>
+        <w:t>法进行</w:t>
+      </w:r>
+      <w:r>
+        <w:rPr>
+          <w:rStyle w:val="Heading3Char"/>
+          <w:rFonts w:eastAsiaTheme="minorEastAsia" w:hint="eastAsia"/>
+          <w:b w:val="0"/>
+        </w:rPr>
+        <w:t>recursion</w:t>
+      </w:r>
+    </w:p>
+    <w:p>
+      <w:pPr>
+        <w:rPr>
+          <w:rStyle w:val="Heading3Char"/>
+          <w:rFonts w:eastAsiaTheme="minorEastAsia"/>
+        </w:rPr>
+      </w:pPr>
+      <w:r>
+        <w:rPr>
+          <w:rStyle w:val="Heading3Char"/>
+          <w:rFonts w:eastAsiaTheme="minorEastAsia"/>
+        </w:rPr>
+        <w:t>293 Flip Game</w:t>
+      </w:r>
+    </w:p>
+    <w:p>
+      <w:pPr>
+        <w:rPr>
+          <w:rStyle w:val="Heading3Char"/>
+          <w:rFonts w:eastAsiaTheme="minorEastAsia"/>
+        </w:rPr>
+      </w:pPr>
+      <w:r>
+        <w:rPr>
+          <w:rStyle w:val="Heading3Char"/>
+          <w:rFonts w:eastAsiaTheme="minorEastAsia"/>
+        </w:rPr>
+        <w:t>Review II</w:t>
+      </w:r>
+    </w:p>
+    <w:p>
+      <w:pPr>
+        <w:rPr>
+          <w:rStyle w:val="Heading3Char"/>
+          <w:rFonts w:eastAsiaTheme="minorEastAsia"/>
+          <w:b w:val="0"/>
+        </w:rPr>
+      </w:pPr>
+      <w:r>
+        <w:rPr>
+          <w:rStyle w:val="Heading3Char"/>
+          <w:rFonts w:eastAsiaTheme="minorEastAsia"/>
+          <w:b w:val="0"/>
+        </w:rPr>
+        <w:t xml:space="preserve">293-1 startsWith </w:t>
+      </w:r>
+      <w:r>
+        <w:rPr>
+          <w:rStyle w:val="Heading3Char"/>
+          <w:rFonts w:eastAsiaTheme="minorEastAsia" w:hint="eastAsia"/>
+          <w:b w:val="0"/>
+        </w:rPr>
+        <w:t>的三种用法</w:t>
+      </w:r>
+    </w:p>
+    <w:p>
+      <w:pPr>
+        <w:rPr>
+          <w:rStyle w:val="Heading3Char"/>
+          <w:rFonts w:eastAsiaTheme="minorEastAsia"/>
+          <w:b w:val="0"/>
+        </w:rPr>
+      </w:pPr>
+      <w:r>
+        <w:rPr>
+          <w:rStyle w:val="Heading3Char"/>
+          <w:rFonts w:eastAsiaTheme="minorEastAsia"/>
+          <w:b w:val="0"/>
+        </w:rPr>
+        <w:t>s</w:t>
+      </w:r>
+      <w:r>
+        <w:rPr>
+          <w:rStyle w:val="Heading3Char"/>
+          <w:rFonts w:eastAsiaTheme="minorEastAsia" w:hint="eastAsia"/>
+          <w:b w:val="0"/>
+        </w:rPr>
+        <w:t>.startsWith(prefixstring)</w:t>
+      </w:r>
+    </w:p>
+    <w:p>
+      <w:pPr>
+        <w:rPr>
+          <w:rStyle w:val="Heading3Char"/>
+          <w:rFonts w:eastAsiaTheme="minorEastAsia"/>
+          <w:b w:val="0"/>
+        </w:rPr>
+      </w:pPr>
+      <w:r>
+        <w:rPr>
+          <w:rStyle w:val="Heading3Char"/>
+          <w:rFonts w:eastAsiaTheme="minorEastAsia"/>
+          <w:b w:val="0"/>
+        </w:rPr>
+        <w:t xml:space="preserve">s.startsWith(prefixstring, offset) </w:t>
+      </w:r>
+      <w:r>
+        <w:rPr>
+          <w:rStyle w:val="Heading3Char"/>
+          <w:rFonts w:eastAsiaTheme="minorEastAsia" w:hint="eastAsia"/>
+          <w:b w:val="0"/>
+        </w:rPr>
+        <w:t>注意这里是你要考虑的</w:t>
+      </w:r>
+      <w:r>
+        <w:rPr>
+          <w:rStyle w:val="Heading3Char"/>
+          <w:rFonts w:eastAsiaTheme="minorEastAsia" w:hint="eastAsia"/>
+          <w:b w:val="0"/>
+        </w:rPr>
+        <w:t>s</w:t>
+      </w:r>
+      <w:r>
+        <w:rPr>
+          <w:rStyle w:val="Heading3Char"/>
+          <w:rFonts w:eastAsiaTheme="minorEastAsia" w:hint="eastAsia"/>
+          <w:b w:val="0"/>
+        </w:rPr>
+        <w:t>中开始比对的位置</w:t>
+      </w:r>
+    </w:p>
+    <w:p>
+      <w:pPr>
+        <w:rPr>
+          <w:rStyle w:val="Heading3Char"/>
+          <w:rFonts w:eastAsiaTheme="minorEastAsia"/>
+        </w:rPr>
+      </w:pPr>
+      <w:r>
+        <w:rPr>
+          <w:rStyle w:val="Heading3Char"/>
+          <w:rFonts w:eastAsiaTheme="minorEastAsia"/>
+        </w:rPr>
+        <w:t>294 Flip Game II</w:t>
+      </w:r>
+    </w:p>
+    <w:p>
+      <w:pPr>
+        <w:rPr>
+          <w:rStyle w:val="Heading3Char"/>
+          <w:rFonts w:eastAsiaTheme="minorEastAsia"/>
+          <w:b w:val="0"/>
+        </w:rPr>
+      </w:pPr>
+      <w:r>
+        <w:rPr>
+          <w:rStyle w:val="Heading3Char"/>
+          <w:rFonts w:eastAsiaTheme="minorEastAsia"/>
+          <w:b w:val="0"/>
+        </w:rPr>
+        <w:t>Review II</w:t>
+      </w:r>
+    </w:p>
+    <w:p>
+      <w:pPr>
+        <w:rPr>
+          <w:rStyle w:val="Heading3Char"/>
+          <w:rFonts w:eastAsiaTheme="minorEastAsia"/>
+          <w:b w:val="0"/>
+        </w:rPr>
+      </w:pPr>
+      <w:r>
+        <w:rPr>
+          <w:rStyle w:val="Heading3Char"/>
+          <w:rFonts w:eastAsiaTheme="minorEastAsia"/>
+          <w:b w:val="0"/>
+        </w:rPr>
+        <w:t xml:space="preserve">DP solution Revisit ! </w:t>
+      </w:r>
+    </w:p>
+    <w:p>
+      <w:pPr>
+        <w:rPr>
+          <w:rStyle w:val="Heading3Char"/>
+          <w:rFonts w:eastAsiaTheme="minorEastAsia"/>
+        </w:rPr>
+      </w:pPr>
+      <w:r>
+        <w:rPr>
+          <w:rStyle w:val="Heading3Char"/>
+          <w:rFonts w:eastAsiaTheme="minorEastAsia"/>
+        </w:rPr>
+        <w:t>295 Find median from data stream</w:t>
+      </w:r>
+    </w:p>
+    <w:p>
+      <w:pPr>
+        <w:rPr>
+          <w:rStyle w:val="Heading3Char"/>
+          <w:rFonts w:eastAsiaTheme="minorEastAsia"/>
+        </w:rPr>
+      </w:pPr>
+      <w:r>
+        <w:rPr>
+          <w:rStyle w:val="Heading3Char"/>
+          <w:rFonts w:eastAsiaTheme="minorEastAsia"/>
+        </w:rPr>
+        <w:t>Review II</w:t>
+      </w:r>
+    </w:p>
+    <w:p>
+      <w:pPr>
+        <w:rPr>
+          <w:rStyle w:val="Heading3Char"/>
+          <w:rFonts w:eastAsiaTheme="minorEastAsia" w:hint="eastAsia"/>
+          <w:b w:val="0"/>
+        </w:rPr>
+      </w:pPr>
+      <w:r>
+        <w:rPr>
+          <w:rStyle w:val="Heading3Char"/>
+          <w:rFonts w:eastAsiaTheme="minorEastAsia"/>
+          <w:b w:val="0"/>
+        </w:rPr>
+        <w:t>295-1</w:t>
+      </w:r>
+      <w:r>
+        <w:rPr>
+          <w:rStyle w:val="Heading3Char"/>
+          <w:rFonts w:eastAsiaTheme="minorEastAsia" w:hint="eastAsia"/>
+          <w:b w:val="0"/>
+        </w:rPr>
+        <w:t xml:space="preserve"> </w:t>
+      </w:r>
+      <w:r>
+        <w:rPr>
+          <w:rStyle w:val="Heading3Char"/>
+          <w:rFonts w:eastAsiaTheme="minorEastAsia" w:hint="eastAsia"/>
+          <w:b w:val="0"/>
+        </w:rPr>
+        <w:t>两个</w:t>
+      </w:r>
+      <w:r>
+        <w:rPr>
+          <w:rStyle w:val="Heading3Char"/>
+          <w:rFonts w:eastAsiaTheme="minorEastAsia" w:hint="eastAsia"/>
+          <w:b w:val="0"/>
+        </w:rPr>
+        <w:t xml:space="preserve">PriorityQueue </w:t>
+      </w:r>
+      <w:r>
+        <w:rPr>
+          <w:rStyle w:val="Heading3Char"/>
+          <w:rFonts w:eastAsiaTheme="minorEastAsia" w:hint="eastAsia"/>
+          <w:b w:val="0"/>
+        </w:rPr>
+        <w:t>解决中值问题！</w:t>
+      </w:r>
+    </w:p>
+    <w:p>
+      <w:pPr>
+        <w:rPr>
+          <w:rStyle w:val="Heading3Char"/>
+          <w:rFonts w:eastAsiaTheme="minorEastAsia" w:hint="eastAsia"/>
+          <w:b w:val="0"/>
+        </w:rPr>
+      </w:pPr>
+      <w:r>
+        <w:rPr>
+          <w:rStyle w:val="Heading3Char"/>
+          <w:rFonts w:eastAsiaTheme="minorEastAsia" w:hint="eastAsia"/>
+          <w:b w:val="0"/>
+        </w:rPr>
+        <w:t xml:space="preserve">295-2 </w:t>
+      </w:r>
+      <w:r>
+        <w:rPr>
+          <w:rStyle w:val="Heading3Char"/>
+          <w:rFonts w:eastAsiaTheme="minorEastAsia" w:hint="eastAsia"/>
+          <w:b w:val="0"/>
+        </w:rPr>
+        <w:t>如何把</w:t>
+      </w:r>
+      <w:r>
+        <w:rPr>
+          <w:rStyle w:val="Heading3Char"/>
+          <w:rFonts w:eastAsiaTheme="minorEastAsia" w:hint="eastAsia"/>
+          <w:b w:val="0"/>
+        </w:rPr>
+        <w:t xml:space="preserve"> int</w:t>
+      </w:r>
+      <w:r>
+        <w:rPr>
+          <w:rStyle w:val="Heading3Char"/>
+          <w:rFonts w:eastAsiaTheme="minorEastAsia" w:hint="eastAsia"/>
+          <w:b w:val="0"/>
+        </w:rPr>
+        <w:t>的结果在处理中就用</w:t>
+      </w:r>
+      <w:r>
+        <w:rPr>
+          <w:rStyle w:val="Heading3Char"/>
+          <w:rFonts w:eastAsiaTheme="minorEastAsia" w:hint="eastAsia"/>
+          <w:b w:val="0"/>
+        </w:rPr>
+        <w:t>double</w:t>
+      </w:r>
+      <w:r>
+        <w:rPr>
+          <w:rStyle w:val="Heading3Char"/>
+          <w:rFonts w:eastAsiaTheme="minorEastAsia" w:hint="eastAsia"/>
+          <w:b w:val="0"/>
+        </w:rPr>
+        <w:t>表示了！</w:t>
+      </w:r>
+    </w:p>
+    <w:p>
+      <w:pPr>
+        <w:rPr>
+          <w:rStyle w:val="Heading3Char"/>
+          <w:rFonts w:eastAsiaTheme="minorEastAsia" w:hint="eastAsia"/>
+          <w:b w:val="0"/>
+        </w:rPr>
+      </w:pPr>
+      <w:r>
+        <w:rPr>
+          <w:rStyle w:val="Heading3Char"/>
+          <w:rFonts w:eastAsiaTheme="minorEastAsia"/>
+          <w:b w:val="0"/>
+        </w:rPr>
+        <w:t>1.0*(firstqueue.peek()+secondqueue.peek())/2;</w:t>
+      </w:r>
+    </w:p>
+    <w:p>
+      <w:pPr>
+        <w:rPr>
+          <w:rStyle w:val="Heading3Char"/>
+          <w:rFonts w:eastAsiaTheme="minorEastAsia" w:hint="eastAsia"/>
+          <w:b w:val="0"/>
+        </w:rPr>
+      </w:pPr>
+      <w:r>
+        <w:rPr>
+          <w:rStyle w:val="Heading3Char"/>
+          <w:rFonts w:eastAsiaTheme="minorEastAsia" w:hint="eastAsia"/>
+          <w:b w:val="0"/>
+        </w:rPr>
+        <w:t>注：其中的两个</w:t>
+      </w:r>
+      <w:r>
+        <w:rPr>
+          <w:rStyle w:val="Heading3Char"/>
+          <w:rFonts w:eastAsiaTheme="minorEastAsia" w:hint="eastAsia"/>
+          <w:b w:val="0"/>
+        </w:rPr>
+        <w:t>peek</w:t>
+      </w:r>
+      <w:r>
+        <w:rPr>
+          <w:rStyle w:val="Heading3Char"/>
+          <w:rFonts w:eastAsiaTheme="minorEastAsia"/>
+          <w:b w:val="0"/>
+        </w:rPr>
+        <w:t>()</w:t>
+      </w:r>
+      <w:r>
+        <w:rPr>
+          <w:rStyle w:val="Heading3Char"/>
+          <w:rFonts w:eastAsiaTheme="minorEastAsia" w:hint="eastAsia"/>
+          <w:b w:val="0"/>
+        </w:rPr>
+        <w:t>都是</w:t>
+      </w:r>
+      <w:r>
+        <w:rPr>
+          <w:rStyle w:val="Heading3Char"/>
+          <w:rFonts w:eastAsiaTheme="minorEastAsia" w:hint="eastAsia"/>
+          <w:b w:val="0"/>
+        </w:rPr>
+        <w:t>int</w:t>
+      </w:r>
+    </w:p>
+    <w:p>
+      <w:pPr>
+        <w:rPr>
+          <w:rStyle w:val="Heading3Char"/>
+          <w:rFonts w:eastAsiaTheme="minorEastAsia"/>
+        </w:rPr>
+      </w:pPr>
+      <w:r>
+        <w:rPr>
+          <w:rStyle w:val="Heading3Char"/>
+          <w:rFonts w:eastAsiaTheme="minorEastAsia"/>
+        </w:rPr>
+        <w:t>296 Best Meeting Point</w:t>
+      </w:r>
+    </w:p>
+    <w:p>
+      <w:pPr>
+        <w:rPr>
+          <w:rStyle w:val="Heading3Char"/>
+          <w:rFonts w:eastAsiaTheme="minorEastAsia"/>
+        </w:rPr>
+      </w:pPr>
+      <w:r>
+        <w:rPr>
+          <w:rStyle w:val="Heading3Char"/>
+          <w:rFonts w:eastAsiaTheme="minorEastAsia"/>
+        </w:rPr>
+        <w:t>Review II</w:t>
+      </w:r>
+    </w:p>
+    <w:p>
+      <w:pPr>
+        <w:rPr>
+          <w:rStyle w:val="Heading3Char"/>
+          <w:rFonts w:eastAsiaTheme="minorEastAsia"/>
+          <w:b w:val="0"/>
+        </w:rPr>
+      </w:pPr>
+      <w:r>
+        <w:rPr>
+          <w:rStyle w:val="Heading3Char"/>
+          <w:rFonts w:eastAsiaTheme="minorEastAsia"/>
+          <w:b w:val="0"/>
+        </w:rPr>
+        <w:t>296-1 The questions turn to : Find the median value in both x-a</w:t>
+      </w:r>
+      <w:r>
+        <w:rPr>
+          <w:rStyle w:val="Heading3Char"/>
+          <w:rFonts w:eastAsiaTheme="minorEastAsia"/>
+          <w:b w:val="0"/>
+        </w:rPr>
+        <w:t>xis and y-axis</w:t>
+      </w:r>
+    </w:p>
+    <w:p>
+      <w:pPr>
+        <w:rPr>
+          <w:rStyle w:val="Heading3Char"/>
+          <w:rFonts w:eastAsiaTheme="minorEastAsia"/>
+        </w:rPr>
+      </w:pPr>
+      <w:r>
+        <w:rPr>
+          <w:rStyle w:val="Heading3Char"/>
+          <w:rFonts w:eastAsiaTheme="minorEastAsia"/>
+        </w:rPr>
+        <w:t>297 Serialize and Deserialize Binary Tree</w:t>
+      </w:r>
+    </w:p>
+    <w:p>
+      <w:pPr>
+        <w:rPr>
+          <w:rStyle w:val="Heading3Char"/>
+          <w:rFonts w:eastAsiaTheme="minorEastAsia"/>
+        </w:rPr>
+      </w:pPr>
+      <w:r>
+        <w:rPr>
+          <w:rStyle w:val="Heading3Char"/>
+          <w:rFonts w:eastAsiaTheme="minorEastAsia"/>
+        </w:rPr>
+        <w:t>Review III</w:t>
+      </w:r>
+    </w:p>
+    <w:p>
+      <w:pPr>
+        <w:rPr>
+          <w:rStyle w:val="Heading3Char"/>
+          <w:rFonts w:eastAsiaTheme="minorEastAsia" w:hint="eastAsia"/>
+          <w:b w:val="0"/>
+        </w:rPr>
+      </w:pPr>
+      <w:r>
+        <w:rPr>
+          <w:rStyle w:val="Heading3Char"/>
+          <w:rFonts w:eastAsiaTheme="minorEastAsia"/>
+          <w:b w:val="0"/>
+        </w:rPr>
+        <w:t xml:space="preserve">297-1 </w:t>
+      </w:r>
+      <w:r>
+        <w:rPr>
+          <w:rStyle w:val="Heading3Char"/>
+          <w:rFonts w:eastAsiaTheme="minorEastAsia" w:hint="eastAsia"/>
+          <w:b w:val="0"/>
+        </w:rPr>
+        <w:t>存在</w:t>
+      </w:r>
+      <w:r>
+        <w:rPr>
+          <w:rStyle w:val="Heading3Char"/>
+          <w:rFonts w:eastAsiaTheme="minorEastAsia" w:hint="eastAsia"/>
+          <w:b w:val="0"/>
+        </w:rPr>
+        <w:t>String</w:t>
+      </w:r>
+      <w:r>
+        <w:rPr>
+          <w:rStyle w:val="Heading3Char"/>
+          <w:rFonts w:eastAsiaTheme="minorEastAsia" w:hint="eastAsia"/>
+          <w:b w:val="0"/>
+        </w:rPr>
+        <w:t>中的一定是奇数个元素！！！所以才能在</w:t>
+      </w:r>
+      <w:r>
+        <w:rPr>
+          <w:rStyle w:val="Heading3Char"/>
+          <w:rFonts w:eastAsiaTheme="minorEastAsia" w:hint="eastAsia"/>
+          <w:b w:val="0"/>
+        </w:rPr>
+        <w:t>deserialize</w:t>
+      </w:r>
+      <w:r>
+        <w:rPr>
+          <w:rStyle w:val="Heading3Char"/>
+          <w:rFonts w:eastAsiaTheme="minorEastAsia" w:hint="eastAsia"/>
+          <w:b w:val="0"/>
+        </w:rPr>
+        <w:t>的时候一次处理俩！</w:t>
+      </w:r>
+    </w:p>
+    <w:p>
+      <w:pPr>
+        <w:rPr>
+          <w:rStyle w:val="Heading3Char"/>
+          <w:rFonts w:eastAsiaTheme="minorEastAsia" w:hint="eastAsia"/>
+          <w:b w:val="0"/>
+        </w:rPr>
+      </w:pPr>
+      <w:r>
+        <w:rPr>
+          <w:rStyle w:val="Heading3Char"/>
+          <w:rFonts w:eastAsiaTheme="minorEastAsia" w:hint="eastAsia"/>
+          <w:b w:val="0"/>
+        </w:rPr>
+        <w:t xml:space="preserve">297-2 </w:t>
+      </w:r>
+      <w:r>
+        <w:rPr>
+          <w:rStyle w:val="Heading3Char"/>
+          <w:rFonts w:eastAsiaTheme="minorEastAsia" w:hint="eastAsia"/>
+          <w:b w:val="0"/>
+        </w:rPr>
+        <w:t>关键是</w:t>
+      </w:r>
+      <w:r>
+        <w:rPr>
+          <w:rStyle w:val="Heading3Char"/>
+          <w:rFonts w:eastAsiaTheme="minorEastAsia" w:hint="eastAsia"/>
+          <w:b w:val="0"/>
+        </w:rPr>
+        <w:t xml:space="preserve"> </w:t>
+      </w:r>
+      <w:r>
+        <w:rPr>
+          <w:rStyle w:val="Heading3Char"/>
+          <w:rFonts w:eastAsiaTheme="minorEastAsia" w:hint="eastAsia"/>
+          <w:b w:val="0"/>
+        </w:rPr>
+        <w:t>见到</w:t>
+      </w:r>
+      <w:r>
+        <w:rPr>
+          <w:rStyle w:val="Heading3Char"/>
+          <w:rFonts w:eastAsiaTheme="minorEastAsia" w:hint="eastAsia"/>
+          <w:b w:val="0"/>
+        </w:rPr>
+        <w:t>null</w:t>
+      </w:r>
+      <w:r>
+        <w:rPr>
+          <w:rStyle w:val="Heading3Char"/>
+          <w:rFonts w:eastAsiaTheme="minorEastAsia" w:hint="eastAsia"/>
+          <w:b w:val="0"/>
+        </w:rPr>
+        <w:t>要存进</w:t>
+      </w:r>
+      <w:r>
+        <w:rPr>
+          <w:rStyle w:val="Heading3Char"/>
+          <w:rFonts w:eastAsiaTheme="minorEastAsia" w:hint="eastAsia"/>
+          <w:b w:val="0"/>
+        </w:rPr>
+        <w:t xml:space="preserve">queue </w:t>
+      </w:r>
+      <w:r>
+        <w:rPr>
+          <w:rStyle w:val="Heading3Char"/>
+          <w:rFonts w:eastAsiaTheme="minorEastAsia" w:hint="eastAsia"/>
+          <w:b w:val="0"/>
+        </w:rPr>
+        <w:t>但是就没有</w:t>
+      </w:r>
+      <w:r>
+        <w:rPr>
+          <w:rStyle w:val="Heading3Char"/>
+          <w:rFonts w:eastAsiaTheme="minorEastAsia" w:hint="eastAsia"/>
+          <w:b w:val="0"/>
+        </w:rPr>
+        <w:t>null</w:t>
+      </w:r>
+      <w:r>
+        <w:rPr>
+          <w:rStyle w:val="Heading3Char"/>
+          <w:rFonts w:eastAsiaTheme="minorEastAsia" w:hint="eastAsia"/>
+          <w:b w:val="0"/>
+        </w:rPr>
+        <w:t>的左孩子右孩子的事情了</w:t>
       </w:r>
     </w:p>
     <w:p>
@@ -3914,7 +4991,34 @@
       <w:pPr>
         <w:rPr>
           <w:rStyle w:val="Heading3Char"/>
-          <w:rFonts w:eastAsiaTheme="minorEastAsia" w:hint="eastAsia"/>
+          <w:rFonts w:eastAsiaTheme="minorEastAsia"/>
+          <w:b w:val="0"/>
+        </w:rPr>
+      </w:pPr>
+    </w:p>
+    <w:p>
+      <w:pPr>
+        <w:rPr>
+          <w:rStyle w:val="Heading3Char"/>
+          <w:rFonts w:eastAsiaTheme="minorEastAsia"/>
+          <w:b w:val="0"/>
+        </w:rPr>
+      </w:pPr>
+    </w:p>
+    <w:p>
+      <w:pPr>
+        <w:rPr>
+          <w:rStyle w:val="Heading3Char"/>
+          <w:rFonts w:eastAsiaTheme="minorEastAsia"/>
+          <w:b w:val="0"/>
+        </w:rPr>
+      </w:pPr>
+    </w:p>
+    <w:p>
+      <w:pPr>
+        <w:rPr>
+          <w:rStyle w:val="Heading3Char"/>
+          <w:rFonts w:eastAsiaTheme="minorEastAsia"/>
           <w:b w:val="0"/>
         </w:rPr>
       </w:pPr>
@@ -5782,7 +6886,7 @@
 </file>
 
 <file path=customXml/itemProps1.xml><?xml version="1.0" encoding="utf-8"?>
-<ds:datastoreItem xmlns:ds="http://schemas.openxmlformats.org/officeDocument/2006/customXml" ds:itemID="{2BD82435-AD04-4C45-90C4-4CF86964F310}">
+<ds:datastoreItem xmlns:ds="http://schemas.openxmlformats.org/officeDocument/2006/customXml" ds:itemID="{82E302C2-FF29-4F25-864A-71F678A9443C}">
   <ds:schemaRefs>
     <ds:schemaRef ds:uri="http://schemas.openxmlformats.org/officeDocument/2006/bibliography"/>
   </ds:schemaRefs>

</xml_diff>